<commit_message>
Data Elements and Format Consistency
Added Data Elements and Format Consistency to the existing report
</commit_message>
<xml_diff>
--- a/Report.docx
+++ b/Report.docx
@@ -6288,21 +6288,12 @@
                               </w:rPr>
                               <w:t>Generate clean Data (</w:t>
                             </w:r>
-                            <w:proofErr w:type="spellStart"/>
                             <w:r>
                               <w:rPr>
                                 <w:color w:val="FFFFFF" w:themeColor="background1"/>
                                 <w:lang w:val="en-US"/>
                               </w:rPr>
-                              <w:t>DataFrames</w:t>
-                            </w:r>
-                            <w:proofErr w:type="spellEnd"/>
-                            <w:r>
-                              <w:rPr>
-                                <w:color w:val="FFFFFF" w:themeColor="background1"/>
-                                <w:lang w:val="en-US"/>
-                              </w:rPr>
-                              <w:t>)</w:t>
+                              <w:t>DataFrames)</w:t>
                             </w:r>
                           </w:p>
                         </w:txbxContent>
@@ -6391,21 +6382,12 @@
                         </w:rPr>
                         <w:t>Generate clean Data (</w:t>
                       </w:r>
-                      <w:proofErr w:type="spellStart"/>
                       <w:r>
                         <w:rPr>
                           <w:color w:val="FFFFFF" w:themeColor="background1"/>
                           <w:lang w:val="en-US"/>
                         </w:rPr>
-                        <w:t>DataFrames</w:t>
-                      </w:r>
-                      <w:proofErr w:type="spellEnd"/>
-                      <w:r>
-                        <w:rPr>
-                          <w:color w:val="FFFFFF" w:themeColor="background1"/>
-                          <w:lang w:val="en-US"/>
-                        </w:rPr>
-                        <w:t>)</w:t>
+                        <w:t>DataFrames)</w:t>
                       </w:r>
                     </w:p>
                   </w:txbxContent>
@@ -7096,7 +7078,6 @@
                               </w:rPr>
                               <w:t xml:space="preserve">Loads CSV Files and returns unified </w:t>
                             </w:r>
-                            <w:proofErr w:type="spellStart"/>
                             <w:r>
                               <w:rPr>
                                 <w:color w:val="FFFFFF" w:themeColor="background1"/>
@@ -7125,7 +7106,6 @@
                               </w:rPr>
                               <w:t>rames</w:t>
                             </w:r>
-                            <w:proofErr w:type="spellEnd"/>
                           </w:p>
                           <w:p>
                             <w:pPr>
@@ -7213,7 +7193,6 @@
                         </w:rPr>
                         <w:t xml:space="preserve">Loads CSV Files and returns unified </w:t>
                       </w:r>
-                      <w:proofErr w:type="spellStart"/>
                       <w:r>
                         <w:rPr>
                           <w:color w:val="FFFFFF" w:themeColor="background1"/>
@@ -7242,7 +7221,6 @@
                         </w:rPr>
                         <w:t>rames</w:t>
                       </w:r>
-                      <w:proofErr w:type="spellEnd"/>
                     </w:p>
                     <w:p>
                       <w:pPr>
@@ -7547,11 +7525,7 @@
           </mc:Choice>
           <mc:Fallback>
             <w:pict>
-              <v:shapetype w14:anchorId="7A3DBEBB" id="_x0000_t202" coordsize="21600,21600" o:spt="202" path="m,l,21600r21600,l21600,xe">
-                <v:stroke joinstyle="miter"/>
-                <v:path gradientshapeok="t" o:connecttype="rect"/>
-              </v:shapetype>
-              <v:shape id="_x0000_s1042" type="#_x0000_t202" style="position:absolute;margin-left:173.15pt;margin-top:2.25pt;width:18pt;height:22.25pt;z-index:251758592;visibility:visible;mso-wrap-style:square;mso-width-percent:0;mso-height-percent:0;mso-wrap-distance-left:9pt;mso-wrap-distance-top:3.6pt;mso-wrap-distance-right:9pt;mso-wrap-distance-bottom:3.6pt;mso-position-horizontal:absolute;mso-position-horizontal-relative:text;mso-position-vertical:absolute;mso-position-vertical-relative:text;mso-width-percent:0;mso-height-percent:0;mso-width-relative:margin;mso-height-relative:margin;v-text-anchor:top" o:gfxdata="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" filled="f" stroked="f">
+              <v:shape w14:anchorId="7A3DBEBB" id="_x0000_s1042" type="#_x0000_t202" style="position:absolute;margin-left:173.15pt;margin-top:2.25pt;width:18pt;height:22.25pt;z-index:251758592;visibility:visible;mso-wrap-style:square;mso-width-percent:0;mso-height-percent:0;mso-wrap-distance-left:9pt;mso-wrap-distance-top:3.6pt;mso-wrap-distance-right:9pt;mso-wrap-distance-bottom:3.6pt;mso-position-horizontal:absolute;mso-position-horizontal-relative:text;mso-position-vertical:absolute;mso-position-vertical-relative:text;mso-width-percent:0;mso-height-percent:0;mso-width-relative:margin;mso-height-relative:margin;v-text-anchor:top" o:gfxdata="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" filled="f" stroked="f">
                 <v:textbox>
                   <w:txbxContent>
                     <w:p>
@@ -10013,6 +9987,1942 @@
         </w:rPr>
         <w:t>Advanced Statistical analysis can also be added in the future.</w:t>
       </w:r>
+    </w:p>
+    <w:p>
+      <w:pPr>
+        <w:rPr>
+          <w:rFonts w:ascii="Times New Roman" w:hAnsi="Times New Roman" w:cs="Times New Roman"/>
+          <w:b/>
+          <w:bCs/>
+          <w:sz w:val="36"/>
+          <w:szCs w:val="36"/>
+          <w:lang w:val="en-US"/>
+        </w:rPr>
+      </w:pPr>
+    </w:p>
+    <w:p>
+      <w:pPr>
+        <w:rPr>
+          <w:rFonts w:ascii="Times New Roman" w:hAnsi="Times New Roman" w:cs="Times New Roman"/>
+          <w:b/>
+          <w:bCs/>
+          <w:sz w:val="36"/>
+          <w:szCs w:val="36"/>
+          <w:lang w:val="en-US"/>
+        </w:rPr>
+      </w:pPr>
+      <w:r>
+        <w:rPr>
+          <w:rFonts w:ascii="Times New Roman" w:hAnsi="Times New Roman" w:cs="Times New Roman"/>
+          <w:b/>
+          <w:bCs/>
+          <w:sz w:val="36"/>
+          <w:szCs w:val="36"/>
+          <w:lang w:val="en-US"/>
+        </w:rPr>
+        <w:lastRenderedPageBreak/>
+        <w:t>Connector Identification</w:t>
+      </w:r>
+    </w:p>
+    <w:p>
+      <w:pPr>
+        <w:rPr>
+          <w:rFonts w:ascii="Times New Roman" w:hAnsi="Times New Roman" w:cs="Times New Roman"/>
+          <w:sz w:val="28"/>
+          <w:szCs w:val="28"/>
+          <w:lang w:val="en-US"/>
+        </w:rPr>
+      </w:pPr>
+      <w:r>
+        <w:rPr>
+          <w:rFonts w:ascii="Times New Roman" w:hAnsi="Times New Roman" w:cs="Times New Roman"/>
+          <w:sz w:val="28"/>
+          <w:szCs w:val="28"/>
+          <w:lang w:val="en-US"/>
+        </w:rPr>
+        <w:t>Connections and Interactions between the blocks in the architecture.</w:t>
+      </w:r>
+    </w:p>
+    <w:p>
+      <w:pPr>
+        <w:pStyle w:val="ListParagraph"/>
+        <w:numPr>
+          <w:ilvl w:val="0"/>
+          <w:numId w:val="15"/>
+        </w:numPr>
+        <w:rPr>
+          <w:rFonts w:ascii="Times New Roman" w:hAnsi="Times New Roman" w:cs="Times New Roman"/>
+          <w:b/>
+          <w:bCs/>
+          <w:sz w:val="28"/>
+          <w:szCs w:val="28"/>
+          <w:lang w:val="en-US"/>
+        </w:rPr>
+      </w:pPr>
+      <w:r>
+        <w:rPr>
+          <w:rFonts w:ascii="Times New Roman" w:hAnsi="Times New Roman" w:cs="Times New Roman"/>
+          <w:b/>
+          <w:bCs/>
+          <w:sz w:val="28"/>
+          <w:szCs w:val="28"/>
+          <w:lang w:val="en-US"/>
+        </w:rPr>
+        <w:t>Data Loader and Preprocessor</w:t>
+      </w:r>
+    </w:p>
+    <w:p>
+      <w:pPr>
+        <w:pStyle w:val="ListParagraph"/>
+        <w:rPr>
+          <w:rFonts w:ascii="Times New Roman" w:hAnsi="Times New Roman" w:cs="Times New Roman"/>
+          <w:sz w:val="28"/>
+          <w:szCs w:val="28"/>
+          <w:lang w:val="en-US"/>
+        </w:rPr>
+      </w:pPr>
+      <w:r>
+        <w:rPr>
+          <w:rFonts w:ascii="Times New Roman" w:hAnsi="Times New Roman" w:cs="Times New Roman"/>
+          <w:sz w:val="28"/>
+          <w:szCs w:val="28"/>
+          <w:lang w:val="en-US"/>
+        </w:rPr>
+        <w:t xml:space="preserve">Data loader will load the raw data from CSV files and pass it preprocessor block. </w:t>
+      </w:r>
+      <w:r>
+        <w:rPr>
+          <w:rFonts w:ascii="Times New Roman" w:hAnsi="Times New Roman" w:cs="Times New Roman"/>
+          <w:sz w:val="28"/>
+          <w:szCs w:val="28"/>
+          <w:lang w:val="en-US"/>
+        </w:rPr>
+        <w:t>It is a synchronous operation containing raw text data and labels such as y1, y2, y3, y4. Both the blocks only share the data formats which could be modified without affecting the internal logic, thus making it loosely coupled.</w:t>
+      </w:r>
+    </w:p>
+    <w:p>
+      <w:pPr>
+        <w:pStyle w:val="ListParagraph"/>
+        <w:rPr>
+          <w:rFonts w:ascii="Times New Roman" w:hAnsi="Times New Roman" w:cs="Times New Roman"/>
+          <w:sz w:val="28"/>
+          <w:szCs w:val="28"/>
+          <w:lang w:val="en-US"/>
+        </w:rPr>
+      </w:pPr>
+    </w:p>
+    <w:p>
+      <w:pPr>
+        <w:pStyle w:val="ListParagraph"/>
+        <w:numPr>
+          <w:ilvl w:val="0"/>
+          <w:numId w:val="15"/>
+        </w:numPr>
+        <w:rPr>
+          <w:rFonts w:ascii="Times New Roman" w:hAnsi="Times New Roman" w:cs="Times New Roman"/>
+          <w:b/>
+          <w:bCs/>
+          <w:sz w:val="28"/>
+          <w:szCs w:val="28"/>
+          <w:lang w:val="en-US"/>
+        </w:rPr>
+      </w:pPr>
+      <w:r>
+        <w:rPr>
+          <w:rFonts w:ascii="Times New Roman" w:hAnsi="Times New Roman" w:cs="Times New Roman"/>
+          <w:b/>
+          <w:bCs/>
+          <w:sz w:val="28"/>
+          <w:szCs w:val="28"/>
+          <w:lang w:val="en-US"/>
+        </w:rPr>
+        <w:t>Preprocessor</w:t>
+      </w:r>
+      <w:r>
+        <w:rPr>
+          <w:rFonts w:ascii="Times New Roman" w:hAnsi="Times New Roman" w:cs="Times New Roman"/>
+          <w:b/>
+          <w:bCs/>
+          <w:sz w:val="28"/>
+          <w:szCs w:val="28"/>
+          <w:lang w:val="en-US"/>
+        </w:rPr>
+        <w:t xml:space="preserve"> and Embedding Block</w:t>
+      </w:r>
+    </w:p>
+    <w:p>
+      <w:pPr>
+        <w:pStyle w:val="ListParagraph"/>
+        <w:rPr>
+          <w:rFonts w:ascii="Times New Roman" w:hAnsi="Times New Roman" w:cs="Times New Roman"/>
+          <w:sz w:val="28"/>
+          <w:szCs w:val="28"/>
+          <w:lang w:val="en-US"/>
+        </w:rPr>
+      </w:pPr>
+      <w:r>
+        <w:rPr>
+          <w:rFonts w:ascii="Times New Roman" w:hAnsi="Times New Roman" w:cs="Times New Roman"/>
+          <w:sz w:val="28"/>
+          <w:szCs w:val="28"/>
+          <w:lang w:val="en-US"/>
+        </w:rPr>
+        <w:t xml:space="preserve">The preprocessor will send cleaned and processed data with normalized text to the embedding block for vectorization. </w:t>
+      </w:r>
+      <w:r>
+        <w:rPr>
+          <w:rFonts w:ascii="Times New Roman" w:hAnsi="Times New Roman" w:cs="Times New Roman"/>
+          <w:sz w:val="28"/>
+          <w:szCs w:val="28"/>
+          <w:lang w:val="en-US"/>
+        </w:rPr>
+        <w:t xml:space="preserve">Since the preprocessor does not </w:t>
+      </w:r>
+      <w:r>
+        <w:rPr>
+          <w:rFonts w:ascii="Times New Roman" w:hAnsi="Times New Roman" w:cs="Times New Roman"/>
+          <w:sz w:val="28"/>
+          <w:szCs w:val="28"/>
+          <w:lang w:val="en-US"/>
+        </w:rPr>
+        <w:t>depend</w:t>
+      </w:r>
+      <w:r>
+        <w:rPr>
+          <w:rFonts w:ascii="Times New Roman" w:hAnsi="Times New Roman" w:cs="Times New Roman"/>
+          <w:sz w:val="28"/>
+          <w:szCs w:val="28"/>
+          <w:lang w:val="en-US"/>
+        </w:rPr>
+        <w:t xml:space="preserve"> on the embedding process, it is loosely coupled and synchronized as it only </w:t>
+      </w:r>
+      <w:proofErr w:type="gramStart"/>
+      <w:r>
+        <w:rPr>
+          <w:rFonts w:ascii="Times New Roman" w:hAnsi="Times New Roman" w:cs="Times New Roman"/>
+          <w:sz w:val="28"/>
+          <w:szCs w:val="28"/>
+          <w:lang w:val="en-US"/>
+        </w:rPr>
+        <w:t>has to</w:t>
+      </w:r>
+      <w:proofErr w:type="gramEnd"/>
+      <w:r>
+        <w:rPr>
+          <w:rFonts w:ascii="Times New Roman" w:hAnsi="Times New Roman" w:cs="Times New Roman"/>
+          <w:sz w:val="28"/>
+          <w:szCs w:val="28"/>
+          <w:lang w:val="en-US"/>
+        </w:rPr>
+        <w:t xml:space="preserve"> pass the text as input to embedding block.</w:t>
+      </w:r>
+    </w:p>
+    <w:p>
+      <w:pPr>
+        <w:pStyle w:val="ListParagraph"/>
+        <w:rPr>
+          <w:rFonts w:ascii="Times New Roman" w:hAnsi="Times New Roman" w:cs="Times New Roman"/>
+          <w:sz w:val="28"/>
+          <w:szCs w:val="28"/>
+          <w:lang w:val="en-US"/>
+        </w:rPr>
+      </w:pPr>
+    </w:p>
+    <w:p>
+      <w:pPr>
+        <w:pStyle w:val="ListParagraph"/>
+        <w:numPr>
+          <w:ilvl w:val="0"/>
+          <w:numId w:val="15"/>
+        </w:numPr>
+        <w:rPr>
+          <w:rFonts w:ascii="Times New Roman" w:hAnsi="Times New Roman" w:cs="Times New Roman"/>
+          <w:b/>
+          <w:bCs/>
+          <w:sz w:val="28"/>
+          <w:szCs w:val="28"/>
+          <w:lang w:val="en-US"/>
+        </w:rPr>
+      </w:pPr>
+      <w:r>
+        <w:rPr>
+          <w:rFonts w:ascii="Times New Roman" w:hAnsi="Times New Roman" w:cs="Times New Roman"/>
+          <w:b/>
+          <w:bCs/>
+          <w:sz w:val="28"/>
+          <w:szCs w:val="28"/>
+          <w:lang w:val="en-US"/>
+        </w:rPr>
+        <w:t>Embedding Block</w:t>
+      </w:r>
+      <w:r>
+        <w:rPr>
+          <w:rFonts w:ascii="Times New Roman" w:hAnsi="Times New Roman" w:cs="Times New Roman"/>
+          <w:b/>
+          <w:bCs/>
+          <w:sz w:val="28"/>
+          <w:szCs w:val="28"/>
+          <w:lang w:val="en-US"/>
+        </w:rPr>
+        <w:t xml:space="preserve"> and Pipeline Chain</w:t>
+      </w:r>
+    </w:p>
+    <w:p>
+      <w:pPr>
+        <w:pStyle w:val="ListParagraph"/>
+        <w:rPr>
+          <w:rFonts w:ascii="Times New Roman" w:hAnsi="Times New Roman" w:cs="Times New Roman"/>
+          <w:sz w:val="28"/>
+          <w:szCs w:val="28"/>
+          <w:lang w:val="en-US"/>
+        </w:rPr>
+      </w:pPr>
+      <w:r>
+        <w:rPr>
+          <w:rFonts w:ascii="Times New Roman" w:hAnsi="Times New Roman" w:cs="Times New Roman"/>
+          <w:sz w:val="28"/>
+          <w:szCs w:val="28"/>
+          <w:lang w:val="en-US"/>
+        </w:rPr>
+        <w:t xml:space="preserve">Embedding Block communicated with the several AI model blocks inside the Pipeline chain. Since Pipeline Chain is a virtual division, there </w:t>
+      </w:r>
+      <w:proofErr w:type="gramStart"/>
+      <w:r>
+        <w:rPr>
+          <w:rFonts w:ascii="Times New Roman" w:hAnsi="Times New Roman" w:cs="Times New Roman"/>
+          <w:sz w:val="28"/>
+          <w:szCs w:val="28"/>
+          <w:lang w:val="en-US"/>
+        </w:rPr>
+        <w:t>are</w:t>
+      </w:r>
+      <w:proofErr w:type="gramEnd"/>
+      <w:r>
+        <w:rPr>
+          <w:rFonts w:ascii="Times New Roman" w:hAnsi="Times New Roman" w:cs="Times New Roman"/>
+          <w:sz w:val="28"/>
+          <w:szCs w:val="28"/>
+          <w:lang w:val="en-US"/>
+        </w:rPr>
+        <w:t xml:space="preserve"> no direct communication.</w:t>
+      </w:r>
+    </w:p>
+    <w:p>
+      <w:pPr>
+        <w:pStyle w:val="ListParagraph"/>
+        <w:rPr>
+          <w:rFonts w:ascii="Times New Roman" w:hAnsi="Times New Roman" w:cs="Times New Roman"/>
+          <w:sz w:val="28"/>
+          <w:szCs w:val="28"/>
+          <w:lang w:val="en-US"/>
+        </w:rPr>
+      </w:pPr>
+    </w:p>
+    <w:p>
+      <w:pPr>
+        <w:pStyle w:val="ListParagraph"/>
+        <w:numPr>
+          <w:ilvl w:val="0"/>
+          <w:numId w:val="15"/>
+        </w:numPr>
+        <w:rPr>
+          <w:rFonts w:ascii="Times New Roman" w:hAnsi="Times New Roman" w:cs="Times New Roman"/>
+          <w:b/>
+          <w:bCs/>
+          <w:sz w:val="28"/>
+          <w:szCs w:val="28"/>
+          <w:lang w:val="en-US"/>
+        </w:rPr>
+      </w:pPr>
+      <w:r>
+        <w:rPr>
+          <w:rFonts w:ascii="Times New Roman" w:hAnsi="Times New Roman" w:cs="Times New Roman"/>
+          <w:b/>
+          <w:bCs/>
+          <w:sz w:val="28"/>
+          <w:szCs w:val="28"/>
+          <w:lang w:val="en-US"/>
+        </w:rPr>
+        <w:t>Embedding Block and Model Block (y2)</w:t>
+      </w:r>
+    </w:p>
+    <w:p>
+      <w:pPr>
+        <w:pStyle w:val="ListParagraph"/>
+        <w:rPr>
+          <w:rFonts w:ascii="Times New Roman" w:hAnsi="Times New Roman" w:cs="Times New Roman"/>
+          <w:sz w:val="28"/>
+          <w:szCs w:val="28"/>
+          <w:lang w:val="en-US"/>
+        </w:rPr>
+      </w:pPr>
+      <w:r>
+        <w:rPr>
+          <w:rFonts w:ascii="Times New Roman" w:hAnsi="Times New Roman" w:cs="Times New Roman"/>
+          <w:sz w:val="28"/>
+          <w:szCs w:val="28"/>
+          <w:lang w:val="en-US"/>
+        </w:rPr>
+        <w:t xml:space="preserve">Embedding </w:t>
+      </w:r>
+      <w:r>
+        <w:rPr>
+          <w:rFonts w:ascii="Times New Roman" w:hAnsi="Times New Roman" w:cs="Times New Roman"/>
+          <w:sz w:val="28"/>
+          <w:szCs w:val="28"/>
+          <w:lang w:val="en-US"/>
+        </w:rPr>
+        <w:t>block will send vectorized data to the first AI model block (y2) in the pipeline chai</w:t>
+      </w:r>
+      <w:r>
+        <w:rPr>
+          <w:rFonts w:ascii="Times New Roman" w:hAnsi="Times New Roman" w:cs="Times New Roman"/>
+          <w:sz w:val="28"/>
+          <w:szCs w:val="28"/>
+          <w:lang w:val="en-US"/>
+        </w:rPr>
+        <w:t>n for training and prediction. Numeric data of the features are passed. It’s a loosely coupled and synchronous operation.</w:t>
+      </w:r>
+    </w:p>
+    <w:p>
+      <w:pPr>
+        <w:pStyle w:val="ListParagraph"/>
+        <w:rPr>
+          <w:rFonts w:ascii="Times New Roman" w:hAnsi="Times New Roman" w:cs="Times New Roman"/>
+          <w:sz w:val="28"/>
+          <w:szCs w:val="28"/>
+          <w:lang w:val="en-US"/>
+        </w:rPr>
+      </w:pPr>
+    </w:p>
+    <w:p>
+      <w:pPr>
+        <w:pStyle w:val="ListParagraph"/>
+        <w:numPr>
+          <w:ilvl w:val="0"/>
+          <w:numId w:val="15"/>
+        </w:numPr>
+        <w:rPr>
+          <w:rFonts w:ascii="Times New Roman" w:hAnsi="Times New Roman" w:cs="Times New Roman"/>
+          <w:b/>
+          <w:bCs/>
+          <w:sz w:val="28"/>
+          <w:szCs w:val="28"/>
+          <w:lang w:val="en-US"/>
+        </w:rPr>
+      </w:pPr>
+      <w:r>
+        <w:rPr>
+          <w:rFonts w:ascii="Times New Roman" w:hAnsi="Times New Roman" w:cs="Times New Roman"/>
+          <w:b/>
+          <w:bCs/>
+          <w:sz w:val="28"/>
+          <w:szCs w:val="28"/>
+          <w:lang w:val="en-US"/>
+        </w:rPr>
+        <w:t>Embedding Block and Feature Combiner</w:t>
+      </w:r>
+    </w:p>
+    <w:p>
+      <w:pPr>
+        <w:pStyle w:val="ListParagraph"/>
+        <w:rPr>
+          <w:rFonts w:ascii="Times New Roman" w:hAnsi="Times New Roman" w:cs="Times New Roman"/>
+          <w:sz w:val="28"/>
+          <w:szCs w:val="28"/>
+          <w:lang w:val="en-US"/>
+        </w:rPr>
+      </w:pPr>
+      <w:r>
+        <w:rPr>
+          <w:rFonts w:ascii="Times New Roman" w:hAnsi="Times New Roman" w:cs="Times New Roman"/>
+          <w:sz w:val="28"/>
+          <w:szCs w:val="28"/>
+          <w:lang w:val="en-US"/>
+        </w:rPr>
+        <w:t xml:space="preserve">Feature Combiner block will receive updated embeddings from the embedding block which will then be combined before being fed into the next model blocks. It is </w:t>
+      </w:r>
+      <w:proofErr w:type="gramStart"/>
+      <w:r>
+        <w:rPr>
+          <w:rFonts w:ascii="Times New Roman" w:hAnsi="Times New Roman" w:cs="Times New Roman"/>
+          <w:sz w:val="28"/>
+          <w:szCs w:val="28"/>
+          <w:lang w:val="en-US"/>
+        </w:rPr>
+        <w:t>a</w:t>
+      </w:r>
+      <w:proofErr w:type="gramEnd"/>
+      <w:r>
+        <w:rPr>
+          <w:rFonts w:ascii="Times New Roman" w:hAnsi="Times New Roman" w:cs="Times New Roman"/>
+          <w:sz w:val="28"/>
+          <w:szCs w:val="28"/>
+          <w:lang w:val="en-US"/>
+        </w:rPr>
+        <w:t xml:space="preserve"> asynchronous operation and tightly coupled as the feature combiner is dependent on the embedding block.</w:t>
+      </w:r>
+    </w:p>
+    <w:p>
+      <w:pPr>
+        <w:pStyle w:val="ListParagraph"/>
+        <w:rPr>
+          <w:rFonts w:ascii="Times New Roman" w:hAnsi="Times New Roman" w:cs="Times New Roman"/>
+          <w:sz w:val="28"/>
+          <w:szCs w:val="28"/>
+          <w:lang w:val="en-US"/>
+        </w:rPr>
+      </w:pPr>
+    </w:p>
+    <w:p>
+      <w:pPr>
+        <w:pStyle w:val="ListParagraph"/>
+        <w:numPr>
+          <w:ilvl w:val="0"/>
+          <w:numId w:val="15"/>
+        </w:numPr>
+        <w:rPr>
+          <w:rFonts w:ascii="Times New Roman" w:hAnsi="Times New Roman" w:cs="Times New Roman"/>
+          <w:b/>
+          <w:bCs/>
+          <w:sz w:val="28"/>
+          <w:szCs w:val="28"/>
+          <w:lang w:val="en-US"/>
+        </w:rPr>
+      </w:pPr>
+      <w:r>
+        <w:rPr>
+          <w:rFonts w:ascii="Times New Roman" w:hAnsi="Times New Roman" w:cs="Times New Roman"/>
+          <w:b/>
+          <w:bCs/>
+          <w:sz w:val="28"/>
+          <w:szCs w:val="28"/>
+          <w:lang w:val="en-US"/>
+        </w:rPr>
+        <w:t>Model Block (y2) and Feature Combine</w:t>
+      </w:r>
+      <w:r>
+        <w:rPr>
+          <w:rFonts w:ascii="Times New Roman" w:hAnsi="Times New Roman" w:cs="Times New Roman"/>
+          <w:b/>
+          <w:bCs/>
+          <w:sz w:val="28"/>
+          <w:szCs w:val="28"/>
+          <w:lang w:val="en-US"/>
+        </w:rPr>
+        <w:t>r</w:t>
+      </w:r>
+    </w:p>
+    <w:p>
+      <w:pPr>
+        <w:pStyle w:val="ListParagraph"/>
+        <w:rPr>
+          <w:rFonts w:ascii="Times New Roman" w:hAnsi="Times New Roman" w:cs="Times New Roman"/>
+          <w:sz w:val="28"/>
+          <w:szCs w:val="28"/>
+          <w:lang w:val="en-US"/>
+        </w:rPr>
+      </w:pPr>
+      <w:r>
+        <w:rPr>
+          <w:rFonts w:ascii="Times New Roman" w:hAnsi="Times New Roman" w:cs="Times New Roman"/>
+          <w:sz w:val="28"/>
+          <w:szCs w:val="28"/>
+          <w:lang w:val="en-US"/>
+        </w:rPr>
+        <w:t xml:space="preserve">Feature Combiner block will also receive output from model block (y2) </w:t>
+      </w:r>
+      <w:proofErr w:type="gramStart"/>
+      <w:r>
+        <w:rPr>
+          <w:rFonts w:ascii="Times New Roman" w:hAnsi="Times New Roman" w:cs="Times New Roman"/>
+          <w:sz w:val="28"/>
+          <w:szCs w:val="28"/>
+          <w:lang w:val="en-US"/>
+        </w:rPr>
+        <w:t>in order to</w:t>
+      </w:r>
+      <w:proofErr w:type="gramEnd"/>
+      <w:r>
+        <w:rPr>
+          <w:rFonts w:ascii="Times New Roman" w:hAnsi="Times New Roman" w:cs="Times New Roman"/>
+          <w:sz w:val="28"/>
+          <w:szCs w:val="28"/>
+          <w:lang w:val="en-US"/>
+        </w:rPr>
+        <w:t xml:space="preserve"> be combined with embeddings to generate input data for the models in </w:t>
+      </w:r>
+      <w:proofErr w:type="gramStart"/>
+      <w:r>
+        <w:rPr>
+          <w:rFonts w:ascii="Times New Roman" w:hAnsi="Times New Roman" w:cs="Times New Roman"/>
+          <w:sz w:val="28"/>
+          <w:szCs w:val="28"/>
+          <w:lang w:val="en-US"/>
+        </w:rPr>
+        <w:t>next</w:t>
+      </w:r>
+      <w:proofErr w:type="gramEnd"/>
+      <w:r>
+        <w:rPr>
+          <w:rFonts w:ascii="Times New Roman" w:hAnsi="Times New Roman" w:cs="Times New Roman"/>
+          <w:sz w:val="28"/>
+          <w:szCs w:val="28"/>
+          <w:lang w:val="en-US"/>
+        </w:rPr>
+        <w:t xml:space="preserve"> stages of the pipeline chain. It is </w:t>
+      </w:r>
+      <w:proofErr w:type="gramStart"/>
+      <w:r>
+        <w:rPr>
+          <w:rFonts w:ascii="Times New Roman" w:hAnsi="Times New Roman" w:cs="Times New Roman"/>
+          <w:sz w:val="28"/>
+          <w:szCs w:val="28"/>
+          <w:lang w:val="en-US"/>
+        </w:rPr>
+        <w:t>an</w:t>
+      </w:r>
+      <w:proofErr w:type="gramEnd"/>
+      <w:r>
+        <w:rPr>
+          <w:rFonts w:ascii="Times New Roman" w:hAnsi="Times New Roman" w:cs="Times New Roman"/>
+          <w:sz w:val="28"/>
+          <w:szCs w:val="28"/>
+          <w:lang w:val="en-US"/>
+        </w:rPr>
+        <w:t xml:space="preserve"> synchronous and tightly coupled operation.</w:t>
+      </w:r>
+    </w:p>
+    <w:p>
+      <w:pPr>
+        <w:pStyle w:val="ListParagraph"/>
+        <w:rPr>
+          <w:rFonts w:ascii="Times New Roman" w:hAnsi="Times New Roman" w:cs="Times New Roman"/>
+          <w:sz w:val="28"/>
+          <w:szCs w:val="28"/>
+          <w:lang w:val="en-US"/>
+        </w:rPr>
+      </w:pPr>
+    </w:p>
+    <w:p>
+      <w:pPr>
+        <w:pStyle w:val="ListParagraph"/>
+        <w:numPr>
+          <w:ilvl w:val="0"/>
+          <w:numId w:val="15"/>
+        </w:numPr>
+        <w:rPr>
+          <w:rFonts w:ascii="Times New Roman" w:hAnsi="Times New Roman" w:cs="Times New Roman"/>
+          <w:b/>
+          <w:bCs/>
+          <w:sz w:val="28"/>
+          <w:szCs w:val="28"/>
+          <w:lang w:val="en-US"/>
+        </w:rPr>
+      </w:pPr>
+      <w:r>
+        <w:rPr>
+          <w:rFonts w:ascii="Times New Roman" w:hAnsi="Times New Roman" w:cs="Times New Roman"/>
+          <w:b/>
+          <w:bCs/>
+          <w:sz w:val="28"/>
+          <w:szCs w:val="28"/>
+          <w:lang w:val="en-US"/>
+        </w:rPr>
+        <w:t>Feature Combiner</w:t>
+      </w:r>
+      <w:r>
+        <w:rPr>
+          <w:rFonts w:ascii="Times New Roman" w:hAnsi="Times New Roman" w:cs="Times New Roman"/>
+          <w:b/>
+          <w:bCs/>
+          <w:sz w:val="28"/>
+          <w:szCs w:val="28"/>
+          <w:lang w:val="en-US"/>
+        </w:rPr>
+        <w:t xml:space="preserve"> and Model Block (y3) </w:t>
+      </w:r>
+    </w:p>
+    <w:p>
+      <w:pPr>
+        <w:pStyle w:val="ListParagraph"/>
+        <w:rPr>
+          <w:rFonts w:ascii="Times New Roman" w:hAnsi="Times New Roman" w:cs="Times New Roman"/>
+          <w:sz w:val="28"/>
+          <w:szCs w:val="28"/>
+        </w:rPr>
+      </w:pPr>
+      <w:r>
+        <w:rPr>
+          <w:rFonts w:ascii="Times New Roman" w:hAnsi="Times New Roman" w:cs="Times New Roman"/>
+          <w:sz w:val="28"/>
+          <w:szCs w:val="28"/>
+          <w:lang w:val="en-US"/>
+        </w:rPr>
+        <w:t xml:space="preserve">The updated feature matrix containing </w:t>
+      </w:r>
+      <w:r>
+        <w:rPr>
+          <w:rFonts w:ascii="Times New Roman" w:hAnsi="Times New Roman" w:cs="Times New Roman"/>
+          <w:sz w:val="28"/>
+          <w:szCs w:val="28"/>
+        </w:rPr>
+        <w:t xml:space="preserve">original embeddings and previous model predictions is sent as input to model block (y3), the next in the chain. It’s a loosely coupled operation since the models will process any numeric data </w:t>
+      </w:r>
+      <w:proofErr w:type="gramStart"/>
+      <w:r>
+        <w:rPr>
+          <w:rFonts w:ascii="Times New Roman" w:hAnsi="Times New Roman" w:cs="Times New Roman"/>
+          <w:sz w:val="28"/>
+          <w:szCs w:val="28"/>
+        </w:rPr>
+        <w:t>as long as</w:t>
+      </w:r>
+      <w:proofErr w:type="gramEnd"/>
+      <w:r>
+        <w:rPr>
+          <w:rFonts w:ascii="Times New Roman" w:hAnsi="Times New Roman" w:cs="Times New Roman"/>
+          <w:sz w:val="28"/>
+          <w:szCs w:val="28"/>
+        </w:rPr>
+        <w:t xml:space="preserve"> the data dimensions are compatible.</w:t>
+      </w:r>
+    </w:p>
+    <w:p>
+      <w:pPr>
+        <w:pStyle w:val="ListParagraph"/>
+        <w:rPr>
+          <w:rFonts w:ascii="Times New Roman" w:hAnsi="Times New Roman" w:cs="Times New Roman"/>
+          <w:sz w:val="28"/>
+          <w:szCs w:val="28"/>
+        </w:rPr>
+      </w:pPr>
+    </w:p>
+    <w:p>
+      <w:pPr>
+        <w:pStyle w:val="ListParagraph"/>
+        <w:numPr>
+          <w:ilvl w:val="0"/>
+          <w:numId w:val="15"/>
+        </w:numPr>
+        <w:rPr>
+          <w:rFonts w:ascii="Times New Roman" w:hAnsi="Times New Roman" w:cs="Times New Roman"/>
+          <w:b/>
+          <w:bCs/>
+          <w:sz w:val="28"/>
+          <w:szCs w:val="28"/>
+          <w:lang w:val="en-US"/>
+        </w:rPr>
+      </w:pPr>
+      <w:r>
+        <w:rPr>
+          <w:rFonts w:ascii="Times New Roman" w:hAnsi="Times New Roman" w:cs="Times New Roman"/>
+          <w:b/>
+          <w:bCs/>
+          <w:sz w:val="28"/>
+          <w:szCs w:val="28"/>
+          <w:lang w:val="en-US"/>
+        </w:rPr>
+        <w:t>Model Block (y3) and Feature Combiner</w:t>
+      </w:r>
+    </w:p>
+    <w:p>
+      <w:pPr>
+        <w:pStyle w:val="ListParagraph"/>
+        <w:rPr>
+          <w:rFonts w:ascii="Times New Roman" w:hAnsi="Times New Roman" w:cs="Times New Roman"/>
+          <w:sz w:val="28"/>
+          <w:szCs w:val="28"/>
+          <w:lang w:val="en-US"/>
+        </w:rPr>
+      </w:pPr>
+      <w:r>
+        <w:rPr>
+          <w:rFonts w:ascii="Times New Roman" w:hAnsi="Times New Roman" w:cs="Times New Roman"/>
+          <w:sz w:val="28"/>
+          <w:szCs w:val="28"/>
+          <w:lang w:val="en-US"/>
+        </w:rPr>
+        <w:t>Output (y3) is sent to the feature combiner where previous embeddings are added to retain context. It is a synchronous and tightly coupled operation.</w:t>
+      </w:r>
+    </w:p>
+    <w:p>
+      <w:pPr>
+        <w:pStyle w:val="ListParagraph"/>
+        <w:rPr>
+          <w:rFonts w:ascii="Times New Roman" w:hAnsi="Times New Roman" w:cs="Times New Roman"/>
+          <w:sz w:val="28"/>
+          <w:szCs w:val="28"/>
+        </w:rPr>
+      </w:pPr>
+    </w:p>
+    <w:p>
+      <w:pPr>
+        <w:pStyle w:val="ListParagraph"/>
+        <w:numPr>
+          <w:ilvl w:val="0"/>
+          <w:numId w:val="15"/>
+        </w:numPr>
+        <w:rPr>
+          <w:rFonts w:ascii="Times New Roman" w:hAnsi="Times New Roman" w:cs="Times New Roman"/>
+          <w:b/>
+          <w:bCs/>
+          <w:sz w:val="28"/>
+          <w:szCs w:val="28"/>
+          <w:lang w:val="en-US"/>
+        </w:rPr>
+      </w:pPr>
+      <w:r>
+        <w:rPr>
+          <w:rFonts w:ascii="Times New Roman" w:hAnsi="Times New Roman" w:cs="Times New Roman"/>
+          <w:b/>
+          <w:bCs/>
+          <w:sz w:val="28"/>
+          <w:szCs w:val="28"/>
+          <w:lang w:val="en-US"/>
+        </w:rPr>
+        <w:t>Feature Combiner and Model Block (y</w:t>
+      </w:r>
+      <w:r>
+        <w:rPr>
+          <w:rFonts w:ascii="Times New Roman" w:hAnsi="Times New Roman" w:cs="Times New Roman"/>
+          <w:b/>
+          <w:bCs/>
+          <w:sz w:val="28"/>
+          <w:szCs w:val="28"/>
+          <w:lang w:val="en-US"/>
+        </w:rPr>
+        <w:t>4</w:t>
+      </w:r>
+      <w:r>
+        <w:rPr>
+          <w:rFonts w:ascii="Times New Roman" w:hAnsi="Times New Roman" w:cs="Times New Roman"/>
+          <w:b/>
+          <w:bCs/>
+          <w:sz w:val="28"/>
+          <w:szCs w:val="28"/>
+          <w:lang w:val="en-US"/>
+        </w:rPr>
+        <w:t xml:space="preserve">) </w:t>
+      </w:r>
+    </w:p>
+    <w:p>
+      <w:pPr>
+        <w:pStyle w:val="ListParagraph"/>
+        <w:rPr>
+          <w:rFonts w:ascii="Times New Roman" w:hAnsi="Times New Roman" w:cs="Times New Roman"/>
+          <w:sz w:val="28"/>
+          <w:szCs w:val="28"/>
+          <w:lang w:val="en-US"/>
+        </w:rPr>
+      </w:pPr>
+      <w:r>
+        <w:rPr>
+          <w:rFonts w:ascii="Times New Roman" w:hAnsi="Times New Roman" w:cs="Times New Roman"/>
+          <w:sz w:val="28"/>
+          <w:szCs w:val="28"/>
+          <w:lang w:val="en-US"/>
+        </w:rPr>
+        <w:t xml:space="preserve">The </w:t>
+      </w:r>
+      <w:r>
+        <w:rPr>
+          <w:rFonts w:ascii="Times New Roman" w:hAnsi="Times New Roman" w:cs="Times New Roman"/>
+          <w:sz w:val="28"/>
+          <w:szCs w:val="28"/>
+          <w:lang w:val="en-US"/>
+        </w:rPr>
+        <w:t>final updated data containing embeddings and outputs from all previous models is fed into model block (y4) which will predict the final output containing resolution.</w:t>
+      </w:r>
+      <w:r>
+        <w:rPr>
+          <w:rFonts w:ascii="Times New Roman" w:hAnsi="Times New Roman" w:cs="Times New Roman"/>
+          <w:sz w:val="28"/>
+          <w:szCs w:val="28"/>
+          <w:lang w:val="en-US"/>
+        </w:rPr>
+        <w:t xml:space="preserve"> </w:t>
+      </w:r>
+    </w:p>
+    <w:p>
+      <w:pPr>
+        <w:pStyle w:val="ListParagraph"/>
+        <w:rPr>
+          <w:rFonts w:ascii="Times New Roman" w:hAnsi="Times New Roman" w:cs="Times New Roman"/>
+          <w:sz w:val="28"/>
+          <w:szCs w:val="28"/>
+          <w:lang w:val="en-US"/>
+        </w:rPr>
+      </w:pPr>
+    </w:p>
+    <w:p>
+      <w:pPr>
+        <w:pStyle w:val="ListParagraph"/>
+        <w:numPr>
+          <w:ilvl w:val="0"/>
+          <w:numId w:val="15"/>
+        </w:numPr>
+        <w:rPr>
+          <w:rFonts w:ascii="Times New Roman" w:hAnsi="Times New Roman" w:cs="Times New Roman"/>
+          <w:b/>
+          <w:bCs/>
+          <w:sz w:val="28"/>
+          <w:szCs w:val="28"/>
+          <w:lang w:val="en-US"/>
+        </w:rPr>
+      </w:pPr>
+      <w:r>
+        <w:rPr>
+          <w:rFonts w:ascii="Times New Roman" w:hAnsi="Times New Roman" w:cs="Times New Roman"/>
+          <w:b/>
+          <w:bCs/>
+          <w:sz w:val="28"/>
+          <w:szCs w:val="28"/>
+          <w:lang w:val="en-US"/>
+        </w:rPr>
+        <w:t>Model Blocks and Pipeline Chain</w:t>
+      </w:r>
+    </w:p>
+    <w:p>
+      <w:pPr>
+        <w:pStyle w:val="ListParagraph"/>
+        <w:rPr>
+          <w:rFonts w:ascii="Times New Roman" w:hAnsi="Times New Roman" w:cs="Times New Roman"/>
+          <w:sz w:val="28"/>
+          <w:szCs w:val="28"/>
+          <w:lang w:val="en-US"/>
+        </w:rPr>
+      </w:pPr>
+      <w:r>
+        <w:rPr>
+          <w:rFonts w:ascii="Times New Roman" w:hAnsi="Times New Roman" w:cs="Times New Roman"/>
+          <w:sz w:val="28"/>
+          <w:szCs w:val="28"/>
+          <w:lang w:val="en-US"/>
+        </w:rPr>
+        <w:t>The</w:t>
+      </w:r>
+      <w:r>
+        <w:rPr>
+          <w:rFonts w:ascii="Times New Roman" w:hAnsi="Times New Roman" w:cs="Times New Roman"/>
+          <w:sz w:val="28"/>
+          <w:szCs w:val="28"/>
+          <w:lang w:val="en-US"/>
+        </w:rPr>
+        <w:t xml:space="preserve"> model blocks </w:t>
+      </w:r>
+      <w:proofErr w:type="gramStart"/>
+      <w:r>
+        <w:rPr>
+          <w:rFonts w:ascii="Times New Roman" w:hAnsi="Times New Roman" w:cs="Times New Roman"/>
+          <w:sz w:val="28"/>
+          <w:szCs w:val="28"/>
+          <w:lang w:val="en-US"/>
+        </w:rPr>
+        <w:t>has</w:t>
+      </w:r>
+      <w:proofErr w:type="gramEnd"/>
+      <w:r>
+        <w:rPr>
+          <w:rFonts w:ascii="Times New Roman" w:hAnsi="Times New Roman" w:cs="Times New Roman"/>
+          <w:sz w:val="28"/>
+          <w:szCs w:val="28"/>
+          <w:lang w:val="en-US"/>
+        </w:rPr>
+        <w:t xml:space="preserve"> no communication with the pipeline chain, as the pipeline only ensures proper flow of data into the next stages.</w:t>
+      </w:r>
+    </w:p>
+    <w:p>
+      <w:pPr>
+        <w:pStyle w:val="ListParagraph"/>
+        <w:rPr>
+          <w:rFonts w:ascii="Times New Roman" w:hAnsi="Times New Roman" w:cs="Times New Roman"/>
+          <w:sz w:val="28"/>
+          <w:szCs w:val="28"/>
+          <w:lang w:val="en-US"/>
+        </w:rPr>
+      </w:pPr>
+    </w:p>
+    <w:p>
+      <w:pPr>
+        <w:pStyle w:val="ListParagraph"/>
+        <w:numPr>
+          <w:ilvl w:val="0"/>
+          <w:numId w:val="15"/>
+        </w:numPr>
+        <w:jc w:val="both"/>
+        <w:rPr>
+          <w:rFonts w:ascii="Times New Roman" w:hAnsi="Times New Roman" w:cs="Times New Roman"/>
+          <w:b/>
+          <w:bCs/>
+          <w:sz w:val="28"/>
+          <w:szCs w:val="28"/>
+          <w:lang w:val="en-US"/>
+        </w:rPr>
+      </w:pPr>
+      <w:r>
+        <w:rPr>
+          <w:rFonts w:ascii="Times New Roman" w:hAnsi="Times New Roman" w:cs="Times New Roman"/>
+          <w:b/>
+          <w:bCs/>
+          <w:sz w:val="28"/>
+          <w:szCs w:val="28"/>
+          <w:lang w:val="en-US"/>
+        </w:rPr>
+        <w:t xml:space="preserve">Model Blocks and Evaluation Block: </w:t>
+      </w:r>
+      <w:r>
+        <w:rPr>
+          <w:rFonts w:ascii="Times New Roman" w:hAnsi="Times New Roman" w:cs="Times New Roman"/>
+          <w:sz w:val="28"/>
+          <w:szCs w:val="28"/>
+          <w:lang w:val="en-US"/>
+        </w:rPr>
+        <w:t>The output generated from the model blocks are passed on to evaluation block that computes performance metrics such as support, precision, accuracy and confusion matrix.</w:t>
+      </w:r>
+      <w:r>
+        <w:rPr>
+          <w:rFonts w:ascii="Times New Roman" w:hAnsi="Times New Roman" w:cs="Times New Roman"/>
+          <w:sz w:val="28"/>
+          <w:szCs w:val="28"/>
+          <w:lang w:val="en-US"/>
+        </w:rPr>
+        <w:t xml:space="preserve"> It’s a synchronous operation</w:t>
+      </w:r>
+    </w:p>
+    <w:p>
+      <w:pPr>
+        <w:pStyle w:val="ListParagraph"/>
+        <w:rPr>
+          <w:rFonts w:ascii="Times New Roman" w:hAnsi="Times New Roman" w:cs="Times New Roman"/>
+          <w:b/>
+          <w:bCs/>
+          <w:sz w:val="28"/>
+          <w:szCs w:val="28"/>
+          <w:lang w:val="en-US"/>
+        </w:rPr>
+      </w:pPr>
+    </w:p>
+    <w:p>
+      <w:pPr>
+        <w:rPr>
+          <w:rFonts w:ascii="Times New Roman" w:hAnsi="Times New Roman" w:cs="Times New Roman"/>
+          <w:b/>
+          <w:bCs/>
+          <w:sz w:val="36"/>
+          <w:szCs w:val="36"/>
+          <w:lang w:val="en-US"/>
+        </w:rPr>
+      </w:pPr>
+      <w:r>
+        <w:rPr>
+          <w:rFonts w:ascii="Times New Roman" w:hAnsi="Times New Roman" w:cs="Times New Roman"/>
+          <w:b/>
+          <w:bCs/>
+          <w:sz w:val="36"/>
+          <w:szCs w:val="36"/>
+          <w:lang w:val="en-US"/>
+        </w:rPr>
+        <w:t>Data Elements and Format Consistency</w:t>
+      </w:r>
+    </w:p>
+    <w:p>
+      <w:pPr>
+        <w:rPr>
+          <w:rFonts w:ascii="Times New Roman" w:hAnsi="Times New Roman" w:cs="Times New Roman"/>
+          <w:b/>
+          <w:bCs/>
+          <w:sz w:val="28"/>
+          <w:szCs w:val="28"/>
+          <w:lang w:val="en-US"/>
+        </w:rPr>
+      </w:pPr>
+      <w:r>
+        <w:rPr>
+          <w:rFonts w:ascii="Times New Roman" w:hAnsi="Times New Roman" w:cs="Times New Roman"/>
+          <w:b/>
+          <w:bCs/>
+          <w:sz w:val="28"/>
+          <w:szCs w:val="28"/>
+          <w:lang w:val="en-US"/>
+        </w:rPr>
+        <w:t xml:space="preserve">Different Kinds of Data Elements </w:t>
+      </w:r>
+      <w:r>
+        <w:rPr>
+          <w:rFonts w:ascii="Times New Roman" w:hAnsi="Times New Roman" w:cs="Times New Roman"/>
+          <w:b/>
+          <w:bCs/>
+          <w:sz w:val="28"/>
+          <w:szCs w:val="28"/>
+          <w:lang w:val="en-US"/>
+        </w:rPr>
+        <w:t>P</w:t>
+      </w:r>
+      <w:r>
+        <w:rPr>
+          <w:rFonts w:ascii="Times New Roman" w:hAnsi="Times New Roman" w:cs="Times New Roman"/>
+          <w:b/>
+          <w:bCs/>
+          <w:sz w:val="28"/>
+          <w:szCs w:val="28"/>
+          <w:lang w:val="en-US"/>
+        </w:rPr>
+        <w:t>assed</w:t>
+      </w:r>
+    </w:p>
+    <w:p>
+      <w:pPr>
+        <w:pStyle w:val="ListParagraph"/>
+        <w:numPr>
+          <w:ilvl w:val="0"/>
+          <w:numId w:val="20"/>
+        </w:numPr>
+        <w:rPr>
+          <w:rFonts w:ascii="Times New Roman" w:hAnsi="Times New Roman" w:cs="Times New Roman"/>
+          <w:sz w:val="28"/>
+          <w:szCs w:val="28"/>
+          <w:lang w:val="en-US"/>
+        </w:rPr>
+      </w:pPr>
+      <w:r>
+        <w:rPr>
+          <w:rFonts w:ascii="Times New Roman" w:hAnsi="Times New Roman" w:cs="Times New Roman"/>
+          <w:sz w:val="28"/>
+          <w:szCs w:val="28"/>
+          <w:lang w:val="en-US"/>
+        </w:rPr>
+        <w:t xml:space="preserve">Raw Text: </w:t>
+      </w:r>
+      <w:r>
+        <w:rPr>
+          <w:rFonts w:ascii="Times New Roman" w:hAnsi="Times New Roman" w:cs="Times New Roman"/>
+          <w:sz w:val="28"/>
+          <w:szCs w:val="28"/>
+          <w:lang w:val="en-US"/>
+        </w:rPr>
+        <w:t>This is the original data from CSV files that contains email fields like Ticker summary, emails, interaction content, and categories.</w:t>
+      </w:r>
+    </w:p>
+    <w:p>
+      <w:pPr>
+        <w:pStyle w:val="ListParagraph"/>
+        <w:numPr>
+          <w:ilvl w:val="0"/>
+          <w:numId w:val="20"/>
+        </w:numPr>
+        <w:rPr>
+          <w:rFonts w:ascii="Times New Roman" w:hAnsi="Times New Roman" w:cs="Times New Roman"/>
+          <w:sz w:val="28"/>
+          <w:szCs w:val="28"/>
+          <w:lang w:val="en-US"/>
+        </w:rPr>
+      </w:pPr>
+      <w:r>
+        <w:rPr>
+          <w:rFonts w:ascii="Times New Roman" w:hAnsi="Times New Roman" w:cs="Times New Roman"/>
+          <w:sz w:val="28"/>
+          <w:szCs w:val="28"/>
+          <w:lang w:val="en-US"/>
+        </w:rPr>
+        <w:t xml:space="preserve">Processed Text: This is the text derived after processing original texts. This data is the result </w:t>
+      </w:r>
+      <w:proofErr w:type="gramStart"/>
+      <w:r>
+        <w:rPr>
+          <w:rFonts w:ascii="Times New Roman" w:hAnsi="Times New Roman" w:cs="Times New Roman"/>
+          <w:sz w:val="28"/>
+          <w:szCs w:val="28"/>
+          <w:lang w:val="en-US"/>
+        </w:rPr>
+        <w:t>of removing</w:t>
+      </w:r>
+      <w:proofErr w:type="gramEnd"/>
+      <w:r>
+        <w:rPr>
+          <w:rFonts w:ascii="Times New Roman" w:hAnsi="Times New Roman" w:cs="Times New Roman"/>
+          <w:sz w:val="28"/>
+          <w:szCs w:val="28"/>
+          <w:lang w:val="en-US"/>
+        </w:rPr>
+        <w:t xml:space="preserve"> redundancies and noises.</w:t>
+      </w:r>
+    </w:p>
+    <w:p>
+      <w:pPr>
+        <w:pStyle w:val="ListParagraph"/>
+        <w:numPr>
+          <w:ilvl w:val="0"/>
+          <w:numId w:val="20"/>
+        </w:numPr>
+        <w:rPr>
+          <w:rFonts w:ascii="Times New Roman" w:hAnsi="Times New Roman" w:cs="Times New Roman"/>
+          <w:sz w:val="28"/>
+          <w:szCs w:val="28"/>
+          <w:lang w:val="en-US"/>
+        </w:rPr>
+      </w:pPr>
+      <w:r>
+        <w:rPr>
+          <w:rFonts w:ascii="Times New Roman" w:hAnsi="Times New Roman" w:cs="Times New Roman"/>
+          <w:sz w:val="28"/>
+          <w:szCs w:val="28"/>
+          <w:lang w:val="en-US"/>
+        </w:rPr>
+        <w:t xml:space="preserve">Embeddings: </w:t>
+      </w:r>
+      <w:r>
+        <w:rPr>
+          <w:rFonts w:ascii="Times New Roman" w:hAnsi="Times New Roman" w:cs="Times New Roman"/>
+          <w:sz w:val="28"/>
+          <w:szCs w:val="28"/>
+          <w:lang w:val="en-US"/>
+        </w:rPr>
+        <w:t>Embeddings are the data produced after the processed texts in string format are represented as numerical format using techniques such as TF-IDF.</w:t>
+      </w:r>
+    </w:p>
+    <w:p>
+      <w:pPr>
+        <w:pStyle w:val="ListParagraph"/>
+        <w:numPr>
+          <w:ilvl w:val="0"/>
+          <w:numId w:val="20"/>
+        </w:numPr>
+        <w:rPr>
+          <w:rFonts w:ascii="Times New Roman" w:hAnsi="Times New Roman" w:cs="Times New Roman"/>
+          <w:sz w:val="28"/>
+          <w:szCs w:val="28"/>
+          <w:lang w:val="en-US"/>
+        </w:rPr>
+      </w:pPr>
+      <w:r>
+        <w:rPr>
+          <w:rFonts w:ascii="Times New Roman" w:hAnsi="Times New Roman" w:cs="Times New Roman"/>
+          <w:sz w:val="28"/>
+          <w:szCs w:val="28"/>
+          <w:lang w:val="en-US"/>
+        </w:rPr>
+        <w:lastRenderedPageBreak/>
+        <w:t xml:space="preserve">Model Labels: These are </w:t>
+      </w:r>
+      <w:proofErr w:type="gramStart"/>
+      <w:r>
+        <w:rPr>
+          <w:rFonts w:ascii="Times New Roman" w:hAnsi="Times New Roman" w:cs="Times New Roman"/>
+          <w:sz w:val="28"/>
+          <w:szCs w:val="28"/>
+          <w:lang w:val="en-US"/>
+        </w:rPr>
+        <w:t xml:space="preserve">the </w:t>
+      </w:r>
+      <w:r>
+        <w:rPr>
+          <w:rFonts w:ascii="Times New Roman" w:hAnsi="Times New Roman" w:cs="Times New Roman"/>
+          <w:sz w:val="28"/>
+          <w:szCs w:val="28"/>
+          <w:lang w:val="en-US"/>
+        </w:rPr>
+        <w:t>feature</w:t>
+      </w:r>
+      <w:proofErr w:type="gramEnd"/>
+      <w:r>
+        <w:rPr>
+          <w:rFonts w:ascii="Times New Roman" w:hAnsi="Times New Roman" w:cs="Times New Roman"/>
+          <w:sz w:val="28"/>
+          <w:szCs w:val="28"/>
+          <w:lang w:val="en-US"/>
+        </w:rPr>
+        <w:t xml:space="preserve"> variables, some that are also produced</w:t>
+      </w:r>
+      <w:r>
+        <w:rPr>
+          <w:rFonts w:ascii="Times New Roman" w:hAnsi="Times New Roman" w:cs="Times New Roman"/>
+          <w:sz w:val="28"/>
+          <w:szCs w:val="28"/>
+          <w:lang w:val="en-US"/>
+        </w:rPr>
+        <w:t xml:space="preserve"> by the AI models in the pipeline chain</w:t>
+      </w:r>
+      <w:r>
+        <w:rPr>
+          <w:rFonts w:ascii="Times New Roman" w:hAnsi="Times New Roman" w:cs="Times New Roman"/>
+          <w:sz w:val="28"/>
+          <w:szCs w:val="28"/>
+          <w:lang w:val="en-US"/>
+        </w:rPr>
+        <w:t xml:space="preserve"> which will be fed to </w:t>
+      </w:r>
+      <w:proofErr w:type="gramStart"/>
+      <w:r>
+        <w:rPr>
+          <w:rFonts w:ascii="Times New Roman" w:hAnsi="Times New Roman" w:cs="Times New Roman"/>
+          <w:sz w:val="28"/>
+          <w:szCs w:val="28"/>
+          <w:lang w:val="en-US"/>
+        </w:rPr>
+        <w:t>next</w:t>
+      </w:r>
+      <w:proofErr w:type="gramEnd"/>
+      <w:r>
+        <w:rPr>
+          <w:rFonts w:ascii="Times New Roman" w:hAnsi="Times New Roman" w:cs="Times New Roman"/>
+          <w:sz w:val="28"/>
+          <w:szCs w:val="28"/>
+          <w:lang w:val="en-US"/>
+        </w:rPr>
+        <w:t xml:space="preserve"> models as inputs in the form of training data</w:t>
+      </w:r>
+      <w:r>
+        <w:rPr>
+          <w:rFonts w:ascii="Times New Roman" w:hAnsi="Times New Roman" w:cs="Times New Roman"/>
+          <w:sz w:val="28"/>
+          <w:szCs w:val="28"/>
+          <w:lang w:val="en-US"/>
+        </w:rPr>
+        <w:t>.</w:t>
+      </w:r>
+    </w:p>
+    <w:p>
+      <w:pPr>
+        <w:pStyle w:val="ListParagraph"/>
+        <w:numPr>
+          <w:ilvl w:val="0"/>
+          <w:numId w:val="20"/>
+        </w:numPr>
+        <w:rPr>
+          <w:rFonts w:ascii="Times New Roman" w:hAnsi="Times New Roman" w:cs="Times New Roman"/>
+          <w:sz w:val="28"/>
+          <w:szCs w:val="28"/>
+          <w:lang w:val="en-US"/>
+        </w:rPr>
+      </w:pPr>
+      <w:r>
+        <w:rPr>
+          <w:rFonts w:ascii="Times New Roman" w:hAnsi="Times New Roman" w:cs="Times New Roman"/>
+          <w:sz w:val="28"/>
+          <w:szCs w:val="28"/>
+          <w:lang w:val="en-US"/>
+        </w:rPr>
+        <w:t xml:space="preserve">Model Predictions: These are the </w:t>
+      </w:r>
+      <w:r>
+        <w:rPr>
+          <w:rFonts w:ascii="Times New Roman" w:hAnsi="Times New Roman" w:cs="Times New Roman"/>
+          <w:sz w:val="28"/>
+          <w:szCs w:val="28"/>
+          <w:lang w:val="en-US"/>
+        </w:rPr>
+        <w:t>output predictions generated by the AI models in the pipeline chain.</w:t>
+      </w:r>
+    </w:p>
+    <w:p>
+      <w:pPr>
+        <w:pStyle w:val="ListParagraph"/>
+        <w:numPr>
+          <w:ilvl w:val="0"/>
+          <w:numId w:val="20"/>
+        </w:numPr>
+        <w:rPr>
+          <w:rFonts w:ascii="Times New Roman" w:hAnsi="Times New Roman" w:cs="Times New Roman"/>
+          <w:sz w:val="28"/>
+          <w:szCs w:val="28"/>
+          <w:lang w:val="en-US"/>
+        </w:rPr>
+      </w:pPr>
+      <w:r>
+        <w:rPr>
+          <w:rFonts w:ascii="Times New Roman" w:hAnsi="Times New Roman" w:cs="Times New Roman"/>
+          <w:sz w:val="28"/>
+          <w:szCs w:val="28"/>
+          <w:lang w:val="en-US"/>
+        </w:rPr>
+        <w:t>Combined Features: This data is the combination of embeddings merged with predictions of the previous AI models.</w:t>
+      </w:r>
+    </w:p>
+    <w:p>
+      <w:pPr>
+        <w:rPr>
+          <w:rFonts w:ascii="Times New Roman" w:hAnsi="Times New Roman" w:cs="Times New Roman"/>
+          <w:sz w:val="28"/>
+          <w:szCs w:val="28"/>
+          <w:lang w:val="en-US"/>
+        </w:rPr>
+      </w:pPr>
+    </w:p>
+    <w:p>
+      <w:pPr>
+        <w:rPr>
+          <w:rFonts w:ascii="Times New Roman" w:hAnsi="Times New Roman" w:cs="Times New Roman"/>
+          <w:b/>
+          <w:bCs/>
+          <w:sz w:val="28"/>
+          <w:szCs w:val="28"/>
+          <w:lang w:val="en-US"/>
+        </w:rPr>
+      </w:pPr>
+      <w:r>
+        <w:rPr>
+          <w:rFonts w:ascii="Times New Roman" w:hAnsi="Times New Roman" w:cs="Times New Roman"/>
+          <w:b/>
+          <w:bCs/>
+          <w:sz w:val="28"/>
+          <w:szCs w:val="28"/>
+          <w:lang w:val="en-US"/>
+        </w:rPr>
+        <w:t>Methods to Maintain Consistent Input/Output Formats</w:t>
+      </w:r>
+    </w:p>
+    <w:p>
+      <w:pPr>
+        <w:pStyle w:val="ListParagraph"/>
+        <w:numPr>
+          <w:ilvl w:val="0"/>
+          <w:numId w:val="21"/>
+        </w:numPr>
+        <w:rPr>
+          <w:rFonts w:ascii="Times New Roman" w:hAnsi="Times New Roman" w:cs="Times New Roman"/>
+          <w:sz w:val="28"/>
+          <w:szCs w:val="28"/>
+          <w:lang w:val="en-US"/>
+        </w:rPr>
+      </w:pPr>
+      <w:r>
+        <w:rPr>
+          <w:rFonts w:ascii="Times New Roman" w:hAnsi="Times New Roman" w:cs="Times New Roman"/>
+          <w:b/>
+          <w:bCs/>
+          <w:sz w:val="28"/>
+          <w:szCs w:val="28"/>
+          <w:lang w:val="en-US"/>
+        </w:rPr>
+        <w:t xml:space="preserve">Use of even Pandas </w:t>
+      </w:r>
+      <w:proofErr w:type="spellStart"/>
+      <w:r>
+        <w:rPr>
+          <w:rFonts w:ascii="Times New Roman" w:hAnsi="Times New Roman" w:cs="Times New Roman"/>
+          <w:b/>
+          <w:bCs/>
+          <w:sz w:val="28"/>
+          <w:szCs w:val="28"/>
+          <w:lang w:val="en-US"/>
+        </w:rPr>
+        <w:t>Dataframe</w:t>
+      </w:r>
+      <w:proofErr w:type="spellEnd"/>
+      <w:r>
+        <w:rPr>
+          <w:rFonts w:ascii="Times New Roman" w:hAnsi="Times New Roman" w:cs="Times New Roman"/>
+          <w:sz w:val="28"/>
+          <w:szCs w:val="28"/>
+          <w:lang w:val="en-US"/>
+        </w:rPr>
+        <w:t xml:space="preserve">: </w:t>
+      </w:r>
+      <w:r>
+        <w:rPr>
+          <w:rFonts w:ascii="Times New Roman" w:hAnsi="Times New Roman" w:cs="Times New Roman"/>
+          <w:sz w:val="28"/>
+          <w:szCs w:val="28"/>
+          <w:lang w:val="en-US"/>
+        </w:rPr>
+        <w:t xml:space="preserve">Pandas </w:t>
+      </w:r>
+      <w:proofErr w:type="spellStart"/>
+      <w:r>
+        <w:rPr>
+          <w:rFonts w:ascii="Times New Roman" w:hAnsi="Times New Roman" w:cs="Times New Roman"/>
+          <w:sz w:val="28"/>
+          <w:szCs w:val="28"/>
+          <w:lang w:val="en-US"/>
+        </w:rPr>
+        <w:t>Dataframe</w:t>
+      </w:r>
+      <w:proofErr w:type="spellEnd"/>
+      <w:r>
+        <w:rPr>
+          <w:rFonts w:ascii="Times New Roman" w:hAnsi="Times New Roman" w:cs="Times New Roman"/>
+          <w:sz w:val="28"/>
+          <w:szCs w:val="28"/>
+          <w:lang w:val="en-US"/>
+        </w:rPr>
+        <w:t xml:space="preserve"> has been used throughout to maintain consistency in data. </w:t>
+      </w:r>
+      <w:r>
+        <w:rPr>
+          <w:rFonts w:ascii="Times New Roman" w:hAnsi="Times New Roman" w:cs="Times New Roman"/>
+          <w:sz w:val="28"/>
+          <w:szCs w:val="28"/>
+          <w:lang w:val="en-US"/>
+        </w:rPr>
+        <w:t xml:space="preserve">Storing </w:t>
+      </w:r>
+      <w:proofErr w:type="gramStart"/>
+      <w:r>
+        <w:rPr>
+          <w:rFonts w:ascii="Times New Roman" w:hAnsi="Times New Roman" w:cs="Times New Roman"/>
+          <w:sz w:val="28"/>
+          <w:szCs w:val="28"/>
+          <w:lang w:val="en-US"/>
+        </w:rPr>
+        <w:t>the processed</w:t>
+      </w:r>
+      <w:proofErr w:type="gramEnd"/>
+      <w:r>
+        <w:rPr>
+          <w:rFonts w:ascii="Times New Roman" w:hAnsi="Times New Roman" w:cs="Times New Roman"/>
+          <w:sz w:val="28"/>
+          <w:szCs w:val="28"/>
+          <w:lang w:val="en-US"/>
+        </w:rPr>
+        <w:t xml:space="preserve"> data in columns, labelling the columns and appending the model predictions as new columns helps in managing and tracking data</w:t>
+      </w:r>
+      <w:r>
+        <w:rPr>
+          <w:rFonts w:ascii="Times New Roman" w:hAnsi="Times New Roman" w:cs="Times New Roman"/>
+          <w:sz w:val="28"/>
+          <w:szCs w:val="28"/>
+          <w:lang w:val="en-US"/>
+        </w:rPr>
+        <w:t xml:space="preserve"> via consistent column names</w:t>
+      </w:r>
+      <w:r>
+        <w:rPr>
+          <w:rFonts w:ascii="Times New Roman" w:hAnsi="Times New Roman" w:cs="Times New Roman"/>
+          <w:sz w:val="28"/>
+          <w:szCs w:val="28"/>
+          <w:lang w:val="en-US"/>
+        </w:rPr>
+        <w:t>.</w:t>
+      </w:r>
+    </w:p>
+    <w:p>
+      <w:pPr>
+        <w:pStyle w:val="ListParagraph"/>
+        <w:numPr>
+          <w:ilvl w:val="0"/>
+          <w:numId w:val="21"/>
+        </w:numPr>
+        <w:rPr>
+          <w:rFonts w:ascii="Times New Roman" w:hAnsi="Times New Roman" w:cs="Times New Roman"/>
+          <w:sz w:val="28"/>
+          <w:szCs w:val="28"/>
+          <w:lang w:val="en-US"/>
+        </w:rPr>
+      </w:pPr>
+      <w:r>
+        <w:rPr>
+          <w:rFonts w:ascii="Times New Roman" w:hAnsi="Times New Roman" w:cs="Times New Roman"/>
+          <w:b/>
+          <w:bCs/>
+          <w:sz w:val="28"/>
+          <w:szCs w:val="28"/>
+          <w:lang w:val="en-US"/>
+        </w:rPr>
+        <w:t>Numeric Data using Vectorization</w:t>
+      </w:r>
+      <w:r>
+        <w:rPr>
+          <w:rFonts w:ascii="Times New Roman" w:hAnsi="Times New Roman" w:cs="Times New Roman"/>
+          <w:sz w:val="28"/>
+          <w:szCs w:val="28"/>
+          <w:lang w:val="en-US"/>
+        </w:rPr>
+        <w:t xml:space="preserve">: </w:t>
+      </w:r>
+      <w:r>
+        <w:rPr>
+          <w:rFonts w:ascii="Times New Roman" w:hAnsi="Times New Roman" w:cs="Times New Roman"/>
+          <w:sz w:val="28"/>
+          <w:szCs w:val="28"/>
+          <w:lang w:val="en-US"/>
+        </w:rPr>
+        <w:t xml:space="preserve">AI models only accept data in numeric format and not in strings. </w:t>
+      </w:r>
+      <w:proofErr w:type="gramStart"/>
+      <w:r>
+        <w:rPr>
+          <w:rFonts w:ascii="Times New Roman" w:hAnsi="Times New Roman" w:cs="Times New Roman"/>
+          <w:sz w:val="28"/>
+          <w:szCs w:val="28"/>
+          <w:lang w:val="en-US"/>
+        </w:rPr>
+        <w:t>Thus</w:t>
+      </w:r>
+      <w:proofErr w:type="gramEnd"/>
+      <w:r>
+        <w:rPr>
+          <w:rFonts w:ascii="Times New Roman" w:hAnsi="Times New Roman" w:cs="Times New Roman"/>
+          <w:sz w:val="28"/>
+          <w:szCs w:val="28"/>
+          <w:lang w:val="en-US"/>
+        </w:rPr>
+        <w:t xml:space="preserve"> before passing that data for training, the data is embedded using TF-IDF vectorization technique. This </w:t>
+      </w:r>
+      <w:proofErr w:type="gramStart"/>
+      <w:r>
+        <w:rPr>
+          <w:rFonts w:ascii="Times New Roman" w:hAnsi="Times New Roman" w:cs="Times New Roman"/>
+          <w:sz w:val="28"/>
+          <w:szCs w:val="28"/>
+          <w:lang w:val="en-US"/>
+        </w:rPr>
+        <w:t>will thus</w:t>
+      </w:r>
+      <w:proofErr w:type="gramEnd"/>
+      <w:r>
+        <w:rPr>
+          <w:rFonts w:ascii="Times New Roman" w:hAnsi="Times New Roman" w:cs="Times New Roman"/>
+          <w:sz w:val="28"/>
+          <w:szCs w:val="28"/>
+          <w:lang w:val="en-US"/>
+        </w:rPr>
+        <w:t xml:space="preserve"> ensure numeric format is passed to the models.</w:t>
+      </w:r>
+    </w:p>
+    <w:p>
+      <w:pPr>
+        <w:pStyle w:val="ListParagraph"/>
+        <w:numPr>
+          <w:ilvl w:val="0"/>
+          <w:numId w:val="21"/>
+        </w:numPr>
+        <w:rPr>
+          <w:rFonts w:ascii="Times New Roman" w:hAnsi="Times New Roman" w:cs="Times New Roman"/>
+          <w:sz w:val="28"/>
+          <w:szCs w:val="28"/>
+          <w:lang w:val="en-US"/>
+        </w:rPr>
+      </w:pPr>
+      <w:r>
+        <w:rPr>
+          <w:rFonts w:ascii="Times New Roman" w:hAnsi="Times New Roman" w:cs="Times New Roman"/>
+          <w:b/>
+          <w:bCs/>
+          <w:sz w:val="28"/>
+          <w:szCs w:val="28"/>
+          <w:lang w:val="en-US"/>
+        </w:rPr>
+        <w:t>Numerical encoding of target variables</w:t>
+      </w:r>
+      <w:r>
+        <w:rPr>
+          <w:rFonts w:ascii="Times New Roman" w:hAnsi="Times New Roman" w:cs="Times New Roman"/>
+          <w:sz w:val="28"/>
+          <w:szCs w:val="28"/>
+          <w:lang w:val="en-US"/>
+        </w:rPr>
+        <w:t>: In a single chain prediction, the target variable can be in non-numeric format. But, in case of Multi Chain prediction, since the output of previous model needs to be passed as input to the future models in the chain, it is essential to encode the data into numeric format before being forwarded.</w:t>
+      </w:r>
+      <w:r>
+        <w:rPr>
+          <w:rFonts w:ascii="Times New Roman" w:hAnsi="Times New Roman" w:cs="Times New Roman"/>
+          <w:sz w:val="28"/>
+          <w:szCs w:val="28"/>
+          <w:lang w:val="en-US"/>
+        </w:rPr>
+        <w:t xml:space="preserve"> Label encoders are used for numerical conversion and reshape method will format the </w:t>
+      </w:r>
+      <w:r>
+        <w:rPr>
+          <w:rFonts w:ascii="Times New Roman" w:hAnsi="Times New Roman" w:cs="Times New Roman"/>
+          <w:sz w:val="28"/>
+          <w:szCs w:val="28"/>
+          <w:lang w:val="en-US"/>
+        </w:rPr>
+        <w:t xml:space="preserve">data </w:t>
+      </w:r>
+      <w:r>
+        <w:rPr>
+          <w:rFonts w:ascii="Times New Roman" w:hAnsi="Times New Roman" w:cs="Times New Roman"/>
+          <w:sz w:val="28"/>
+          <w:szCs w:val="28"/>
+          <w:lang w:val="en-US"/>
+        </w:rPr>
+        <w:t>dimensions into 2D arrays.</w:t>
+      </w:r>
+    </w:p>
+    <w:p>
+      <w:pPr>
+        <w:pStyle w:val="ListParagraph"/>
+        <w:numPr>
+          <w:ilvl w:val="0"/>
+          <w:numId w:val="21"/>
+        </w:numPr>
+        <w:rPr>
+          <w:rFonts w:ascii="Times New Roman" w:hAnsi="Times New Roman" w:cs="Times New Roman"/>
+          <w:sz w:val="28"/>
+          <w:szCs w:val="28"/>
+          <w:lang w:val="en-US"/>
+        </w:rPr>
+      </w:pPr>
+      <w:r>
+        <w:rPr>
+          <w:rFonts w:ascii="Times New Roman" w:hAnsi="Times New Roman" w:cs="Times New Roman"/>
+          <w:b/>
+          <w:bCs/>
+          <w:sz w:val="28"/>
+          <w:szCs w:val="28"/>
+          <w:lang w:val="en-US"/>
+        </w:rPr>
+        <w:t>Abstract Classes</w:t>
+      </w:r>
+      <w:r>
+        <w:rPr>
+          <w:rFonts w:ascii="Times New Roman" w:hAnsi="Times New Roman" w:cs="Times New Roman"/>
+          <w:sz w:val="28"/>
+          <w:szCs w:val="28"/>
+          <w:lang w:val="en-US"/>
+        </w:rPr>
+        <w:t xml:space="preserve">: </w:t>
+      </w:r>
+      <w:r>
+        <w:rPr>
+          <w:rFonts w:ascii="Times New Roman" w:hAnsi="Times New Roman" w:cs="Times New Roman"/>
+          <w:sz w:val="28"/>
+          <w:szCs w:val="28"/>
+          <w:lang w:val="en-US"/>
+        </w:rPr>
+        <w:t>Use of abstract classes with abstract methods has provided with common interface for all model classes and has aided in reusability.</w:t>
+      </w:r>
+    </w:p>
+    <w:p>
+      <w:pPr>
+        <w:pStyle w:val="ListParagraph"/>
+        <w:numPr>
+          <w:ilvl w:val="0"/>
+          <w:numId w:val="21"/>
+        </w:numPr>
+        <w:rPr>
+          <w:rFonts w:ascii="Times New Roman" w:hAnsi="Times New Roman" w:cs="Times New Roman"/>
+          <w:sz w:val="28"/>
+          <w:szCs w:val="28"/>
+          <w:lang w:val="en-US"/>
+        </w:rPr>
+      </w:pPr>
+      <w:r>
+        <w:rPr>
+          <w:rFonts w:ascii="Times New Roman" w:hAnsi="Times New Roman" w:cs="Times New Roman"/>
+          <w:b/>
+          <w:bCs/>
+          <w:sz w:val="28"/>
+          <w:szCs w:val="28"/>
+          <w:lang w:val="en-US"/>
+        </w:rPr>
+        <w:t>Inheritance</w:t>
+      </w:r>
+      <w:r>
+        <w:rPr>
+          <w:rFonts w:ascii="Times New Roman" w:hAnsi="Times New Roman" w:cs="Times New Roman"/>
+          <w:sz w:val="28"/>
+          <w:szCs w:val="28"/>
+          <w:lang w:val="en-US"/>
+        </w:rPr>
+        <w:t xml:space="preserve">: Extension of abstract classes through inheritance particularly while implementing AI models such as </w:t>
+      </w:r>
+      <w:proofErr w:type="spellStart"/>
+      <w:r>
+        <w:rPr>
+          <w:rFonts w:ascii="Times New Roman" w:hAnsi="Times New Roman" w:cs="Times New Roman"/>
+          <w:sz w:val="28"/>
+          <w:szCs w:val="28"/>
+          <w:lang w:val="en-US"/>
+        </w:rPr>
+        <w:t>RandomForest</w:t>
+      </w:r>
+      <w:proofErr w:type="spellEnd"/>
+      <w:r>
+        <w:rPr>
+          <w:rFonts w:ascii="Times New Roman" w:hAnsi="Times New Roman" w:cs="Times New Roman"/>
+          <w:sz w:val="28"/>
+          <w:szCs w:val="28"/>
+          <w:lang w:val="en-US"/>
+        </w:rPr>
+        <w:t xml:space="preserve"> has prevented code duplication while also allowing to add new models easily </w:t>
+      </w:r>
+      <w:proofErr w:type="gramStart"/>
+      <w:r>
+        <w:rPr>
+          <w:rFonts w:ascii="Times New Roman" w:hAnsi="Times New Roman" w:cs="Times New Roman"/>
+          <w:sz w:val="28"/>
+          <w:szCs w:val="28"/>
+          <w:lang w:val="en-US"/>
+        </w:rPr>
+        <w:t>in the near future</w:t>
+      </w:r>
+      <w:proofErr w:type="gramEnd"/>
+      <w:r>
+        <w:rPr>
+          <w:rFonts w:ascii="Times New Roman" w:hAnsi="Times New Roman" w:cs="Times New Roman"/>
+          <w:sz w:val="28"/>
+          <w:szCs w:val="28"/>
+          <w:lang w:val="en-US"/>
+        </w:rPr>
+        <w:t>.</w:t>
+      </w:r>
+    </w:p>
+    <w:p>
+      <w:pPr>
+        <w:pStyle w:val="ListParagraph"/>
+        <w:numPr>
+          <w:ilvl w:val="0"/>
+          <w:numId w:val="21"/>
+        </w:numPr>
+        <w:rPr>
+          <w:rFonts w:ascii="Times New Roman" w:hAnsi="Times New Roman" w:cs="Times New Roman"/>
+          <w:sz w:val="28"/>
+          <w:szCs w:val="28"/>
+          <w:lang w:val="en-US"/>
+        </w:rPr>
+      </w:pPr>
+      <w:r>
+        <w:rPr>
+          <w:rFonts w:ascii="Times New Roman" w:hAnsi="Times New Roman" w:cs="Times New Roman"/>
+          <w:b/>
+          <w:bCs/>
+          <w:sz w:val="28"/>
+          <w:szCs w:val="28"/>
+          <w:lang w:val="en-US"/>
+        </w:rPr>
+        <w:t>Encapsulation</w:t>
+      </w:r>
+      <w:r>
+        <w:rPr>
+          <w:rFonts w:ascii="Times New Roman" w:hAnsi="Times New Roman" w:cs="Times New Roman"/>
+          <w:sz w:val="28"/>
+          <w:szCs w:val="28"/>
+          <w:lang w:val="en-US"/>
+        </w:rPr>
+        <w:t xml:space="preserve">: Use of setters and getters methods while defining the Data class has allowed each </w:t>
+      </w:r>
+      <w:proofErr w:type="gramStart"/>
+      <w:r>
+        <w:rPr>
+          <w:rFonts w:ascii="Times New Roman" w:hAnsi="Times New Roman" w:cs="Times New Roman"/>
+          <w:sz w:val="28"/>
+          <w:szCs w:val="28"/>
+          <w:lang w:val="en-US"/>
+        </w:rPr>
+        <w:t>objects</w:t>
+      </w:r>
+      <w:proofErr w:type="gramEnd"/>
+      <w:r>
+        <w:rPr>
+          <w:rFonts w:ascii="Times New Roman" w:hAnsi="Times New Roman" w:cs="Times New Roman"/>
+          <w:sz w:val="28"/>
+          <w:szCs w:val="28"/>
+          <w:lang w:val="en-US"/>
+        </w:rPr>
+        <w:t xml:space="preserve"> to store and manage its own internal starts and has made setting and fetching of data uniform.</w:t>
+      </w:r>
+    </w:p>
+    <w:p>
+      <w:pPr>
+        <w:pStyle w:val="ListParagraph"/>
+        <w:numPr>
+          <w:ilvl w:val="0"/>
+          <w:numId w:val="21"/>
+        </w:numPr>
+        <w:rPr>
+          <w:rFonts w:ascii="Times New Roman" w:hAnsi="Times New Roman" w:cs="Times New Roman"/>
+          <w:sz w:val="28"/>
+          <w:szCs w:val="28"/>
+          <w:lang w:val="en-US"/>
+        </w:rPr>
+      </w:pPr>
+      <w:r>
+        <w:rPr>
+          <w:rFonts w:ascii="Times New Roman" w:hAnsi="Times New Roman" w:cs="Times New Roman"/>
+          <w:b/>
+          <w:bCs/>
+          <w:sz w:val="28"/>
+          <w:szCs w:val="28"/>
+          <w:lang w:val="en-US"/>
+        </w:rPr>
+        <w:lastRenderedPageBreak/>
+        <w:t>Modularity and Coupling</w:t>
+      </w:r>
+      <w:r>
+        <w:rPr>
+          <w:rFonts w:ascii="Times New Roman" w:hAnsi="Times New Roman" w:cs="Times New Roman"/>
+          <w:sz w:val="28"/>
+          <w:szCs w:val="28"/>
+          <w:lang w:val="en-US"/>
+        </w:rPr>
+        <w:t xml:space="preserve">: </w:t>
+      </w:r>
+      <w:r>
+        <w:rPr>
+          <w:rFonts w:ascii="Times New Roman" w:hAnsi="Times New Roman" w:cs="Times New Roman"/>
+          <w:sz w:val="28"/>
+          <w:szCs w:val="28"/>
+          <w:lang w:val="en-US"/>
+        </w:rPr>
+        <w:t>Code modularity has increased maintainability of the code and loose coupling approach has been used to maximum extent to decrease dependencies between each architecture blocks.</w:t>
+      </w:r>
+    </w:p>
+    <w:p>
+      <w:pPr>
+        <w:pStyle w:val="ListParagraph"/>
+        <w:numPr>
+          <w:ilvl w:val="0"/>
+          <w:numId w:val="21"/>
+        </w:numPr>
+        <w:rPr>
+          <w:rFonts w:ascii="Times New Roman" w:hAnsi="Times New Roman" w:cs="Times New Roman"/>
+          <w:sz w:val="28"/>
+          <w:szCs w:val="28"/>
+          <w:lang w:val="en-US"/>
+        </w:rPr>
+      </w:pPr>
+      <w:r>
+        <w:rPr>
+          <w:rFonts w:ascii="Times New Roman" w:hAnsi="Times New Roman" w:cs="Times New Roman"/>
+          <w:b/>
+          <w:bCs/>
+          <w:sz w:val="28"/>
+          <w:szCs w:val="28"/>
+          <w:lang w:val="en-US"/>
+        </w:rPr>
+        <w:t>Polymorphism</w:t>
+      </w:r>
+      <w:r>
+        <w:rPr>
+          <w:rFonts w:ascii="Times New Roman" w:hAnsi="Times New Roman" w:cs="Times New Roman"/>
+          <w:sz w:val="28"/>
+          <w:szCs w:val="28"/>
+          <w:lang w:val="en-US"/>
+        </w:rPr>
+        <w:t xml:space="preserve">: </w:t>
+      </w:r>
+      <w:r>
+        <w:rPr>
+          <w:rFonts w:ascii="Times New Roman" w:hAnsi="Times New Roman" w:cs="Times New Roman"/>
+          <w:sz w:val="28"/>
+          <w:szCs w:val="28"/>
+          <w:lang w:val="en-US"/>
+        </w:rPr>
+        <w:t xml:space="preserve">Unified Model Interface </w:t>
+      </w:r>
+      <w:r>
+        <w:rPr>
+          <w:rFonts w:ascii="Times New Roman" w:hAnsi="Times New Roman" w:cs="Times New Roman"/>
+          <w:sz w:val="28"/>
+          <w:szCs w:val="28"/>
+          <w:lang w:val="en-US"/>
+        </w:rPr>
+        <w:t>has allowed certain method names to be reused while providing different functionalities as required by the context.</w:t>
+      </w:r>
+    </w:p>
+    <w:p>
+      <w:pPr>
+        <w:rPr>
+          <w:rFonts w:ascii="Times New Roman" w:hAnsi="Times New Roman" w:cs="Times New Roman"/>
+          <w:sz w:val="28"/>
+          <w:szCs w:val="28"/>
+          <w:lang w:val="en-US"/>
+        </w:rPr>
+      </w:pPr>
     </w:p>
     <w:p>
       <w:pPr>

</xml_diff>

<commit_message>
Report Conclusion, Architecture, Output and Readme
Added files such as Conclusion to the report, Architecture diagram for readme files, Output and Readme files.
</commit_message>
<xml_diff>
--- a/Report.docx
+++ b/Report.docx
@@ -6288,12 +6288,21 @@
                               </w:rPr>
                               <w:t>Generate clean Data (</w:t>
                             </w:r>
+                            <w:proofErr w:type="spellStart"/>
                             <w:r>
                               <w:rPr>
                                 <w:color w:val="FFFFFF" w:themeColor="background1"/>
                                 <w:lang w:val="en-US"/>
                               </w:rPr>
-                              <w:t>DataFrames)</w:t>
+                              <w:t>DataFrames</w:t>
+                            </w:r>
+                            <w:proofErr w:type="spellEnd"/>
+                            <w:r>
+                              <w:rPr>
+                                <w:color w:val="FFFFFF" w:themeColor="background1"/>
+                                <w:lang w:val="en-US"/>
+                              </w:rPr>
+                              <w:t>)</w:t>
                             </w:r>
                           </w:p>
                         </w:txbxContent>
@@ -6382,12 +6391,21 @@
                         </w:rPr>
                         <w:t>Generate clean Data (</w:t>
                       </w:r>
+                      <w:proofErr w:type="spellStart"/>
                       <w:r>
                         <w:rPr>
                           <w:color w:val="FFFFFF" w:themeColor="background1"/>
                           <w:lang w:val="en-US"/>
                         </w:rPr>
-                        <w:t>DataFrames)</w:t>
+                        <w:t>DataFrames</w:t>
+                      </w:r>
+                      <w:proofErr w:type="spellEnd"/>
+                      <w:r>
+                        <w:rPr>
+                          <w:color w:val="FFFFFF" w:themeColor="background1"/>
+                          <w:lang w:val="en-US"/>
+                        </w:rPr>
+                        <w:t>)</w:t>
                       </w:r>
                     </w:p>
                   </w:txbxContent>
@@ -7078,6 +7096,7 @@
                               </w:rPr>
                               <w:t xml:space="preserve">Loads CSV Files and returns unified </w:t>
                             </w:r>
+                            <w:proofErr w:type="spellStart"/>
                             <w:r>
                               <w:rPr>
                                 <w:color w:val="FFFFFF" w:themeColor="background1"/>
@@ -7106,6 +7125,7 @@
                               </w:rPr>
                               <w:t>rames</w:t>
                             </w:r>
+                            <w:proofErr w:type="spellEnd"/>
                           </w:p>
                           <w:p>
                             <w:pPr>
@@ -7193,6 +7213,7 @@
                         </w:rPr>
                         <w:t xml:space="preserve">Loads CSV Files and returns unified </w:t>
                       </w:r>
+                      <w:proofErr w:type="spellStart"/>
                       <w:r>
                         <w:rPr>
                           <w:color w:val="FFFFFF" w:themeColor="background1"/>
@@ -7221,6 +7242,7 @@
                         </w:rPr>
                         <w:t>rames</w:t>
                       </w:r>
+                      <w:proofErr w:type="spellEnd"/>
                     </w:p>
                     <w:p>
                       <w:pPr>
@@ -7525,7 +7547,11 @@
           </mc:Choice>
           <mc:Fallback>
             <w:pict>
-              <v:shape w14:anchorId="7A3DBEBB" id="_x0000_s1042" type="#_x0000_t202" style="position:absolute;margin-left:173.15pt;margin-top:2.25pt;width:18pt;height:22.25pt;z-index:251758592;visibility:visible;mso-wrap-style:square;mso-width-percent:0;mso-height-percent:0;mso-wrap-distance-left:9pt;mso-wrap-distance-top:3.6pt;mso-wrap-distance-right:9pt;mso-wrap-distance-bottom:3.6pt;mso-position-horizontal:absolute;mso-position-horizontal-relative:text;mso-position-vertical:absolute;mso-position-vertical-relative:text;mso-width-percent:0;mso-height-percent:0;mso-width-relative:margin;mso-height-relative:margin;v-text-anchor:top" o:gfxdata="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" filled="f" stroked="f">
+              <v:shapetype w14:anchorId="7A3DBEBB" id="_x0000_t202" coordsize="21600,21600" o:spt="202" path="m,l,21600r21600,l21600,xe">
+                <v:stroke joinstyle="miter"/>
+                <v:path gradientshapeok="t" o:connecttype="rect"/>
+              </v:shapetype>
+              <v:shape id="_x0000_s1042" type="#_x0000_t202" style="position:absolute;margin-left:173.15pt;margin-top:2.25pt;width:18pt;height:22.25pt;z-index:251758592;visibility:visible;mso-wrap-style:square;mso-width-percent:0;mso-height-percent:0;mso-wrap-distance-left:9pt;mso-wrap-distance-top:3.6pt;mso-wrap-distance-right:9pt;mso-wrap-distance-bottom:3.6pt;mso-position-horizontal:absolute;mso-position-horizontal-relative:text;mso-position-vertical:absolute;mso-position-vertical-relative:text;mso-width-percent:0;mso-height-percent:0;mso-width-relative:margin;mso-height-relative:margin;v-text-anchor:top" o:gfxdata="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" filled="f" stroked="f">
                 <v:textbox>
                   <w:txbxContent>
                     <w:p>
@@ -13255,6 +13281,343 @@
           <w:lang w:val="en-US"/>
         </w:rPr>
         <w:t>predicted well.</w:t>
+      </w:r>
+    </w:p>
+    <w:p>
+      <w:pPr>
+        <w:tabs>
+          <w:tab w:val="left" w:pos="2297"/>
+        </w:tabs>
+        <w:rPr>
+          <w:rFonts w:ascii="Times New Roman" w:hAnsi="Times New Roman" w:cs="Times New Roman"/>
+          <w:sz w:val="28"/>
+          <w:szCs w:val="28"/>
+          <w:lang w:val="en-US"/>
+        </w:rPr>
+      </w:pPr>
+    </w:p>
+    <w:p>
+      <w:pPr>
+        <w:tabs>
+          <w:tab w:val="left" w:pos="2297"/>
+        </w:tabs>
+        <w:rPr>
+          <w:rFonts w:ascii="Times New Roman" w:hAnsi="Times New Roman" w:cs="Times New Roman"/>
+          <w:sz w:val="28"/>
+          <w:szCs w:val="28"/>
+          <w:lang w:val="en-US"/>
+        </w:rPr>
+      </w:pPr>
+      <w:r>
+        <w:rPr>
+          <w:rFonts w:ascii="Times New Roman" w:hAnsi="Times New Roman" w:cs="Times New Roman"/>
+          <w:b/>
+          <w:bCs/>
+          <w:sz w:val="36"/>
+          <w:szCs w:val="36"/>
+          <w:lang w:val="en-US"/>
+        </w:rPr>
+        <w:t>Conclusion</w:t>
+      </w:r>
+    </w:p>
+    <w:p>
+      <w:pPr>
+        <w:rPr>
+          <w:rFonts w:ascii="Times New Roman" w:hAnsi="Times New Roman" w:cs="Times New Roman"/>
+          <w:sz w:val="28"/>
+          <w:szCs w:val="28"/>
+          <w:lang w:val="en-US"/>
+        </w:rPr>
+      </w:pPr>
+      <w:r>
+        <w:rPr>
+          <w:rFonts w:ascii="Times New Roman" w:hAnsi="Times New Roman" w:cs="Times New Roman"/>
+          <w:sz w:val="28"/>
+          <w:szCs w:val="28"/>
+          <w:lang w:val="en-US"/>
+        </w:rPr>
+        <w:t>The Random Forest models</w:t>
+      </w:r>
+      <w:r>
+        <w:rPr>
+          <w:rFonts w:ascii="Times New Roman" w:hAnsi="Times New Roman" w:cs="Times New Roman"/>
+          <w:sz w:val="28"/>
+          <w:szCs w:val="28"/>
+          <w:lang w:val="en-US"/>
+        </w:rPr>
+        <w:t xml:space="preserve"> in the pipeline chain that are</w:t>
+      </w:r>
+      <w:r>
+        <w:rPr>
+          <w:rFonts w:ascii="Times New Roman" w:hAnsi="Times New Roman" w:cs="Times New Roman"/>
+          <w:sz w:val="28"/>
+          <w:szCs w:val="28"/>
+          <w:lang w:val="en-US"/>
+        </w:rPr>
+        <w:t xml:space="preserve"> trained on </w:t>
+      </w:r>
+      <w:r>
+        <w:rPr>
+          <w:rFonts w:ascii="Times New Roman" w:hAnsi="Times New Roman" w:cs="Times New Roman"/>
+          <w:sz w:val="28"/>
+          <w:szCs w:val="28"/>
+          <w:lang w:val="en-US"/>
+        </w:rPr>
+        <w:t>the</w:t>
+      </w:r>
+      <w:r>
+        <w:rPr>
+          <w:rFonts w:ascii="Times New Roman" w:hAnsi="Times New Roman" w:cs="Times New Roman"/>
+          <w:sz w:val="28"/>
+          <w:szCs w:val="28"/>
+          <w:lang w:val="en-US"/>
+        </w:rPr>
+        <w:t xml:space="preserve"> data </w:t>
+      </w:r>
+      <w:r>
+        <w:rPr>
+          <w:rFonts w:ascii="Times New Roman" w:hAnsi="Times New Roman" w:cs="Times New Roman"/>
+          <w:sz w:val="28"/>
+          <w:szCs w:val="28"/>
+          <w:lang w:val="en-US"/>
+        </w:rPr>
+        <w:t>produces</w:t>
+      </w:r>
+      <w:r>
+        <w:rPr>
+          <w:rFonts w:ascii="Times New Roman" w:hAnsi="Times New Roman" w:cs="Times New Roman"/>
+          <w:sz w:val="28"/>
+          <w:szCs w:val="28"/>
+          <w:lang w:val="en-US"/>
+        </w:rPr>
+        <w:t xml:space="preserve"> </w:t>
+      </w:r>
+      <w:r>
+        <w:rPr>
+          <w:rFonts w:ascii="Times New Roman" w:hAnsi="Times New Roman" w:cs="Times New Roman"/>
+          <w:sz w:val="28"/>
+          <w:szCs w:val="28"/>
+          <w:lang w:val="en-US"/>
+        </w:rPr>
+        <w:t xml:space="preserve">good </w:t>
+      </w:r>
+      <w:r>
+        <w:rPr>
+          <w:rFonts w:ascii="Times New Roman" w:hAnsi="Times New Roman" w:cs="Times New Roman"/>
+          <w:sz w:val="28"/>
+          <w:szCs w:val="28"/>
+          <w:lang w:val="en-US"/>
+        </w:rPr>
+        <w:t>accuracy</w:t>
+      </w:r>
+      <w:r>
+        <w:rPr>
+          <w:rFonts w:ascii="Times New Roman" w:hAnsi="Times New Roman" w:cs="Times New Roman"/>
+          <w:sz w:val="28"/>
+          <w:szCs w:val="28"/>
+          <w:lang w:val="en-US"/>
+        </w:rPr>
+        <w:t xml:space="preserve"> of </w:t>
+      </w:r>
+      <w:r>
+        <w:rPr>
+          <w:rFonts w:ascii="Times New Roman" w:hAnsi="Times New Roman" w:cs="Times New Roman"/>
+          <w:sz w:val="28"/>
+          <w:szCs w:val="28"/>
+          <w:lang w:val="en-US"/>
+        </w:rPr>
+        <w:t>84</w:t>
+      </w:r>
+      <w:r>
+        <w:rPr>
+          <w:rFonts w:ascii="Times New Roman" w:hAnsi="Times New Roman" w:cs="Times New Roman"/>
+          <w:sz w:val="28"/>
+          <w:szCs w:val="28"/>
+          <w:lang w:val="en-US"/>
+        </w:rPr>
+        <w:t xml:space="preserve">% to </w:t>
+      </w:r>
+      <w:r>
+        <w:rPr>
+          <w:rFonts w:ascii="Times New Roman" w:hAnsi="Times New Roman" w:cs="Times New Roman"/>
+          <w:sz w:val="28"/>
+          <w:szCs w:val="28"/>
+          <w:lang w:val="en-US"/>
+        </w:rPr>
+        <w:t xml:space="preserve">94%. However, </w:t>
+      </w:r>
+      <w:r>
+        <w:rPr>
+          <w:rFonts w:ascii="Times New Roman" w:hAnsi="Times New Roman" w:cs="Times New Roman"/>
+          <w:sz w:val="28"/>
+          <w:szCs w:val="28"/>
+          <w:lang w:val="en-US"/>
+        </w:rPr>
+        <w:t>because of</w:t>
+      </w:r>
+      <w:r>
+        <w:rPr>
+          <w:rFonts w:ascii="Times New Roman" w:hAnsi="Times New Roman" w:cs="Times New Roman"/>
+          <w:sz w:val="28"/>
+          <w:szCs w:val="28"/>
+          <w:lang w:val="en-US"/>
+        </w:rPr>
+        <w:t xml:space="preserve"> the</w:t>
+      </w:r>
+      <w:r>
+        <w:rPr>
+          <w:rFonts w:ascii="Times New Roman" w:hAnsi="Times New Roman" w:cs="Times New Roman"/>
+          <w:sz w:val="28"/>
+          <w:szCs w:val="28"/>
+          <w:lang w:val="en-US"/>
+        </w:rPr>
+        <w:t xml:space="preserve"> minorit</w:t>
+      </w:r>
+      <w:r>
+        <w:rPr>
+          <w:rFonts w:ascii="Times New Roman" w:hAnsi="Times New Roman" w:cs="Times New Roman"/>
+          <w:sz w:val="28"/>
+          <w:szCs w:val="28"/>
+          <w:lang w:val="en-US"/>
+        </w:rPr>
+        <w:t>ies</w:t>
+      </w:r>
+      <w:r>
+        <w:rPr>
+          <w:rFonts w:ascii="Times New Roman" w:hAnsi="Times New Roman" w:cs="Times New Roman"/>
+          <w:sz w:val="28"/>
+          <w:szCs w:val="28"/>
+          <w:lang w:val="en-US"/>
+        </w:rPr>
+        <w:t xml:space="preserve"> classes there is </w:t>
+      </w:r>
+      <w:r>
+        <w:rPr>
+          <w:rFonts w:ascii="Times New Roman" w:hAnsi="Times New Roman" w:cs="Times New Roman"/>
+          <w:sz w:val="28"/>
+          <w:szCs w:val="28"/>
+          <w:lang w:val="en-US"/>
+        </w:rPr>
+        <w:t xml:space="preserve">a </w:t>
+      </w:r>
+      <w:r>
+        <w:rPr>
+          <w:rFonts w:ascii="Times New Roman" w:hAnsi="Times New Roman" w:cs="Times New Roman"/>
+          <w:sz w:val="28"/>
+          <w:szCs w:val="28"/>
+          <w:lang w:val="en-US"/>
+        </w:rPr>
+        <w:t xml:space="preserve">class imbalance, </w:t>
+      </w:r>
+      <w:r>
+        <w:rPr>
+          <w:rFonts w:ascii="Times New Roman" w:hAnsi="Times New Roman" w:cs="Times New Roman"/>
+          <w:sz w:val="28"/>
+          <w:szCs w:val="28"/>
+          <w:lang w:val="en-US"/>
+        </w:rPr>
+        <w:t xml:space="preserve">and some of them </w:t>
+      </w:r>
+      <w:r>
+        <w:rPr>
+          <w:rFonts w:ascii="Times New Roman" w:hAnsi="Times New Roman" w:cs="Times New Roman"/>
+          <w:sz w:val="28"/>
+          <w:szCs w:val="28"/>
+          <w:lang w:val="en-US"/>
+        </w:rPr>
+        <w:t>have zero recall. In “</w:t>
+      </w:r>
+      <w:proofErr w:type="spellStart"/>
+      <w:r>
+        <w:rPr>
+          <w:rFonts w:ascii="Times New Roman" w:hAnsi="Times New Roman" w:cs="Times New Roman"/>
+          <w:sz w:val="28"/>
+          <w:szCs w:val="28"/>
+          <w:lang w:val="en-US"/>
+        </w:rPr>
+        <w:t>AppGallery</w:t>
+      </w:r>
+      <w:proofErr w:type="spellEnd"/>
+      <w:r>
+        <w:rPr>
+          <w:rFonts w:ascii="Times New Roman" w:hAnsi="Times New Roman" w:cs="Times New Roman"/>
+          <w:sz w:val="28"/>
+          <w:szCs w:val="28"/>
+          <w:lang w:val="en-US"/>
+        </w:rPr>
+        <w:t xml:space="preserve"> &amp; Games,” y3 and y4 labels show</w:t>
+      </w:r>
+      <w:r>
+        <w:rPr>
+          <w:rFonts w:ascii="Times New Roman" w:hAnsi="Times New Roman" w:cs="Times New Roman"/>
+          <w:sz w:val="28"/>
+          <w:szCs w:val="28"/>
+          <w:lang w:val="en-US"/>
+        </w:rPr>
+        <w:t xml:space="preserve">s good </w:t>
+      </w:r>
+      <w:r>
+        <w:rPr>
+          <w:rFonts w:ascii="Times New Roman" w:hAnsi="Times New Roman" w:cs="Times New Roman"/>
+          <w:sz w:val="28"/>
+          <w:szCs w:val="28"/>
+          <w:lang w:val="en-US"/>
+        </w:rPr>
+        <w:t>performance,</w:t>
+      </w:r>
+      <w:r>
+        <w:rPr>
+          <w:rFonts w:ascii="Times New Roman" w:hAnsi="Times New Roman" w:cs="Times New Roman"/>
+          <w:sz w:val="28"/>
+          <w:szCs w:val="28"/>
+          <w:lang w:val="en-US"/>
+        </w:rPr>
+        <w:t xml:space="preserve"> where some of the classes are predicted perfectly while some are missed</w:t>
+      </w:r>
+      <w:r>
+        <w:rPr>
+          <w:rFonts w:ascii="Times New Roman" w:hAnsi="Times New Roman" w:cs="Times New Roman"/>
+          <w:sz w:val="28"/>
+          <w:szCs w:val="28"/>
+          <w:lang w:val="en-US"/>
+        </w:rPr>
+        <w:t xml:space="preserve">. “In-App Purchase,” </w:t>
+      </w:r>
+      <w:r>
+        <w:rPr>
+          <w:rFonts w:ascii="Times New Roman" w:hAnsi="Times New Roman" w:cs="Times New Roman"/>
+          <w:sz w:val="28"/>
+          <w:szCs w:val="28"/>
+          <w:lang w:val="en-US"/>
+        </w:rPr>
+        <w:t>is predicted</w:t>
+      </w:r>
+      <w:r>
+        <w:rPr>
+          <w:rFonts w:ascii="Times New Roman" w:hAnsi="Times New Roman" w:cs="Times New Roman"/>
+          <w:sz w:val="28"/>
+          <w:szCs w:val="28"/>
+          <w:lang w:val="en-US"/>
+        </w:rPr>
+        <w:t xml:space="preserve"> well, but </w:t>
+      </w:r>
+      <w:r>
+        <w:rPr>
+          <w:rFonts w:ascii="Times New Roman" w:hAnsi="Times New Roman" w:cs="Times New Roman"/>
+          <w:sz w:val="28"/>
+          <w:szCs w:val="28"/>
+          <w:lang w:val="en-US"/>
+        </w:rPr>
+        <w:t xml:space="preserve">some classes </w:t>
+      </w:r>
+      <w:r>
+        <w:rPr>
+          <w:rFonts w:ascii="Times New Roman" w:hAnsi="Times New Roman" w:cs="Times New Roman"/>
+          <w:sz w:val="28"/>
+          <w:szCs w:val="28"/>
+          <w:lang w:val="en-US"/>
+        </w:rPr>
+        <w:t>remain undetected.</w:t>
       </w:r>
     </w:p>
     <w:p>

</xml_diff>